<commit_message>
feat: job scheduling using quartz scheduler
</commit_message>
<xml_diff>
--- a/Spring_Boot/Lập lịch với Quartz Scheduler.docx
+++ b/Spring_Boot/Lập lịch với Quartz Scheduler.docx
@@ -10,8 +10,6 @@
           <w:rFonts w:hint="default"/>
           <w:b/>
           <w:bCs/>
-          <w:sz w:val="32"/>
-          <w:szCs w:val="32"/>
           <w:lang w:val="vi-VN"/>
         </w:rPr>
       </w:pPr>
@@ -32,30 +30,6 @@
         <w:numPr>
           <w:ilvl w:val="0"/>
           <w:numId w:val="11"/>
-        </w:numPr>
-        <w:spacing w:line="360" w:lineRule="auto"/>
-        <w:rPr>
-          <w:rFonts w:hint="default"/>
-          <w:b/>
-          <w:bCs/>
-          <w:lang w:val="vi-VN"/>
-        </w:rPr>
-      </w:pPr>
-      <w:r>
-        <w:rPr>
-          <w:rFonts w:hint="default"/>
-          <w:b/>
-          <w:bCs/>
-          <w:lang w:val="vi-VN"/>
-        </w:rPr>
-        <w:t>Tổng quan</w:t>
-      </w:r>
-    </w:p>
-    <w:p>
-      <w:pPr>
-        <w:numPr>
-          <w:ilvl w:val="0"/>
-          <w:numId w:val="12"/>
         </w:numPr>
         <w:spacing w:line="360" w:lineRule="auto"/>
         <w:rPr>
@@ -139,7 +113,7 @@
       <w:pPr>
         <w:numPr>
           <w:ilvl w:val="0"/>
-          <w:numId w:val="12"/>
+          <w:numId w:val="11"/>
         </w:numPr>
         <w:spacing w:line="360" w:lineRule="auto"/>
         <w:ind w:left="0" w:leftChars="0" w:firstLine="0" w:firstLineChars="0"/>
@@ -157,14 +131,14 @@
           <w:bCs/>
           <w:lang w:val="vi-VN"/>
         </w:rPr>
-        <w:t>Các thành phần chính</w:t>
+        <w:t>Các thành phần</w:t>
       </w:r>
     </w:p>
     <w:p>
       <w:pPr>
         <w:numPr>
           <w:ilvl w:val="0"/>
-          <w:numId w:val="13"/>
+          <w:numId w:val="12"/>
         </w:numPr>
         <w:spacing w:line="360" w:lineRule="auto"/>
         <w:rPr>
@@ -187,6 +161,7 @@
     <w:p>
       <w:pPr>
         <w:numPr>
+          <w:ilvl w:val="0"/>
           <w:numId w:val="0"/>
         </w:numPr>
         <w:spacing w:line="360" w:lineRule="auto"/>
@@ -205,12 +180,21 @@
           <w:lang w:val="vi-VN"/>
         </w:rPr>
         <w:tab/>
-        <w:t>Quản  lý toàn bộ quá trình lên lịch và thực thi các job. Khi đươc bắt đầu, Scheduler tìm và kích hoạt các trigger thõa mãn điều kiện và yêu cầu thực thi các job liên quan.</w:t>
+      </w:r>
+      <w:r>
+        <w:rPr>
+          <w:rFonts w:hint="default"/>
+          <w:b w:val="0"/>
+          <w:bCs w:val="0"/>
+          <w:lang w:val="vi-VN"/>
+        </w:rPr>
+        <w:t>Quản  lý toàn bộ quá trình lên lịch và thực thi các job. Khi được bắt đầu, Scheduler tìm và kích hoạt các trigger thỏa mãn điều kiện và yêu cầu thực thi các job liên quan.</w:t>
       </w:r>
     </w:p>
     <w:p>
       <w:pPr>
         <w:numPr>
+          <w:ilvl w:val="0"/>
           <w:numId w:val="0"/>
         </w:numPr>
         <w:spacing w:line="360" w:lineRule="auto"/>
@@ -229,48 +213,7 @@
           <w:lang w:val="vi-VN"/>
         </w:rPr>
         <w:tab/>
-        <w:t>Hỗ trợ phân cụm (clustering), cho phép các ứng dụng phân tán cùng sử dụng chung một Scheduler mà không bị trùng lặp job.</w:t>
       </w:r>
-    </w:p>
-    <w:p>
-      <w:pPr>
-        <w:numPr>
-          <w:ilvl w:val="0"/>
-          <w:numId w:val="13"/>
-        </w:numPr>
-        <w:spacing w:line="360" w:lineRule="auto"/>
-        <w:ind w:left="0" w:leftChars="0" w:firstLine="0" w:firstLineChars="0"/>
-        <w:rPr>
-          <w:rFonts w:hint="default"/>
-          <w:b/>
-          <w:bCs/>
-          <w:lang w:val="vi-VN"/>
-        </w:rPr>
-      </w:pPr>
-      <w:r>
-        <w:rPr>
-          <w:rFonts w:hint="default"/>
-          <w:b/>
-          <w:bCs/>
-          <w:lang w:val="vi-VN"/>
-        </w:rPr>
-        <w:t>Job</w:t>
-      </w:r>
-    </w:p>
-    <w:p>
-      <w:pPr>
-        <w:numPr>
-          <w:numId w:val="0"/>
-        </w:numPr>
-        <w:spacing w:line="360" w:lineRule="auto"/>
-        <w:ind w:leftChars="0"/>
-        <w:rPr>
-          <w:rFonts w:hint="default"/>
-          <w:b w:val="0"/>
-          <w:bCs w:val="0"/>
-          <w:lang w:val="vi-VN"/>
-        </w:rPr>
-      </w:pPr>
       <w:r>
         <w:rPr>
           <w:rFonts w:hint="default"/>
@@ -278,457 +221,7 @@
           <w:bCs w:val="0"/>
           <w:lang w:val="vi-VN"/>
         </w:rPr>
-        <w:tab/>
-        <w:t>Đại diện cho các tác vụ được thực hiện. Các class thực hiện các tác vụ phải triển khai phương thức execute() chứa logic thực hiện công việc.</w:t>
-      </w:r>
-    </w:p>
-    <w:p>
-      <w:pPr>
-        <w:numPr>
-          <w:numId w:val="0"/>
-        </w:numPr>
-        <w:spacing w:line="360" w:lineRule="auto"/>
-        <w:ind w:leftChars="0"/>
-        <w:rPr>
-          <w:rFonts w:hint="default"/>
-          <w:lang w:val="vi-VN"/>
-        </w:rPr>
-      </w:pPr>
-      <w:r>
-        <w:rPr>
-          <w:rFonts w:hint="default"/>
-          <w:b w:val="0"/>
-          <w:bCs w:val="0"/>
-          <w:lang w:val="vi-VN"/>
-        </w:rPr>
-        <w:tab/>
-        <w:t xml:space="preserve">Một instance của job sẽ được Quartz </w:t>
-      </w:r>
-      <w:r>
-        <w:rPr>
-          <w:rFonts w:hint="default"/>
-          <w:lang w:val="vi-VN"/>
-        </w:rPr>
-        <w:t>tạo ra mỗi khi job được thực thi  nếu không cấu hình JobDetail.</w:t>
-      </w:r>
-    </w:p>
-    <w:p>
-      <w:pPr>
-        <w:numPr>
-          <w:ilvl w:val="0"/>
-          <w:numId w:val="13"/>
-        </w:numPr>
-        <w:spacing w:line="360" w:lineRule="auto"/>
-        <w:ind w:left="0" w:leftChars="0" w:firstLine="0" w:firstLineChars="0"/>
-        <w:rPr>
-          <w:rFonts w:hint="default"/>
-          <w:b/>
-          <w:bCs/>
-          <w:lang w:val="vi-VN"/>
-        </w:rPr>
-      </w:pPr>
-      <w:r>
-        <w:rPr>
-          <w:rFonts w:hint="default"/>
-          <w:b/>
-          <w:bCs/>
-          <w:lang w:val="vi-VN"/>
-        </w:rPr>
-        <w:t>JobDetail</w:t>
-      </w:r>
-    </w:p>
-    <w:p>
-      <w:pPr>
-        <w:numPr>
-          <w:numId w:val="0"/>
-        </w:numPr>
-        <w:spacing w:line="360" w:lineRule="auto"/>
-        <w:ind w:leftChars="0"/>
-        <w:rPr>
-          <w:rFonts w:hint="default"/>
-          <w:lang w:val="vi-VN"/>
-        </w:rPr>
-      </w:pPr>
-      <w:r>
-        <w:rPr>
-          <w:rFonts w:hint="default"/>
-          <w:lang w:val="vi-VN"/>
-        </w:rPr>
-        <w:tab/>
-        <w:t>Là một đối tượng cấu hình của Quirtz, chứa thông tin chi tiết về job bao gồm thuộc tính và dữ liệu mà job cần để thực thi.</w:t>
-      </w:r>
-    </w:p>
-    <w:p>
-      <w:pPr>
-        <w:numPr>
-          <w:numId w:val="0"/>
-        </w:numPr>
-        <w:spacing w:line="360" w:lineRule="auto"/>
-        <w:ind w:leftChars="0"/>
-        <w:rPr>
-          <w:rFonts w:hint="default"/>
-          <w:lang w:val="vi-VN"/>
-        </w:rPr>
-      </w:pPr>
-      <w:r>
-        <w:rPr>
-          <w:rFonts w:hint="default"/>
-          <w:lang w:val="vi-VN"/>
-        </w:rPr>
-        <w:tab/>
-        <w:t>JobDetail liên kết với một Job, chỉ định job sẽ làm gì khi được kích hoạt bởi trigger.</w:t>
-      </w:r>
-    </w:p>
-    <w:p>
-      <w:pPr>
-        <w:numPr>
-          <w:ilvl w:val="0"/>
-          <w:numId w:val="13"/>
-        </w:numPr>
-        <w:spacing w:line="360" w:lineRule="auto"/>
-        <w:ind w:left="0" w:leftChars="0" w:firstLine="0" w:firstLineChars="0"/>
-        <w:rPr>
-          <w:rFonts w:hint="default"/>
-          <w:b/>
-          <w:bCs/>
-          <w:lang w:val="vi-VN"/>
-        </w:rPr>
-      </w:pPr>
-      <w:r>
-        <w:rPr>
-          <w:rFonts w:hint="default"/>
-          <w:b/>
-          <w:bCs/>
-          <w:lang w:val="vi-VN"/>
-        </w:rPr>
-        <w:t>Trigger</w:t>
-      </w:r>
-    </w:p>
-    <w:p>
-      <w:pPr>
-        <w:numPr>
-          <w:numId w:val="0"/>
-        </w:numPr>
-        <w:spacing w:line="360" w:lineRule="auto"/>
-        <w:ind w:leftChars="0"/>
-        <w:rPr>
-          <w:rFonts w:hint="default"/>
-          <w:lang w:val="vi-VN"/>
-        </w:rPr>
-      </w:pPr>
-      <w:r>
-        <w:rPr>
-          <w:rFonts w:hint="default"/>
-          <w:lang w:val="vi-VN"/>
-        </w:rPr>
-        <w:tab/>
-        <w:t>Trigger xác định khi nào và tần suất một job sẽ được thực hiện, là thành phần kích hoạt các job.</w:t>
-      </w:r>
-    </w:p>
-    <w:p>
-      <w:pPr>
-        <w:numPr>
-          <w:numId w:val="0"/>
-        </w:numPr>
-        <w:spacing w:line="360" w:lineRule="auto"/>
-        <w:ind w:leftChars="0"/>
-        <w:rPr>
-          <w:rFonts w:hint="default"/>
-          <w:lang w:val="vi-VN"/>
-        </w:rPr>
-      </w:pPr>
-      <w:r>
-        <w:rPr>
-          <w:rFonts w:hint="default"/>
-          <w:lang w:val="vi-VN"/>
-        </w:rPr>
-        <w:tab/>
-        <w:t>Có 2 loại trigger:</w:t>
-      </w:r>
-    </w:p>
-    <w:p>
-      <w:pPr>
-        <w:numPr>
-          <w:ilvl w:val="0"/>
-          <w:numId w:val="14"/>
-        </w:numPr>
-        <w:spacing w:line="360" w:lineRule="auto"/>
-        <w:ind w:left="940" w:leftChars="0" w:hanging="420" w:firstLineChars="0"/>
-        <w:rPr>
-          <w:rFonts w:hint="default"/>
-          <w:lang w:val="vi-VN"/>
-        </w:rPr>
-      </w:pPr>
-      <w:r>
-        <w:rPr>
-          <w:rFonts w:hint="default"/>
-          <w:lang w:val="vi-VN"/>
-        </w:rPr>
-        <w:t>SimpleTrigger: các tác vụ chạy theo khoảng thời gian đơn giản.</w:t>
-      </w:r>
-    </w:p>
-    <w:p>
-      <w:pPr>
-        <w:numPr>
-          <w:ilvl w:val="0"/>
-          <w:numId w:val="14"/>
-        </w:numPr>
-        <w:spacing w:line="360" w:lineRule="auto"/>
-        <w:ind w:left="940" w:leftChars="0" w:hanging="420" w:firstLineChars="0"/>
-        <w:rPr>
-          <w:rFonts w:hint="default"/>
-          <w:lang w:val="vi-VN"/>
-        </w:rPr>
-      </w:pPr>
-      <w:r>
-        <w:rPr>
-          <w:rFonts w:hint="default"/>
-          <w:lang w:val="vi-VN"/>
-        </w:rPr>
-        <w:t>CronTrigger: các tác vụ lên lịch theo biểu thức cron.</w:t>
-      </w:r>
-    </w:p>
-    <w:p>
-      <w:pPr>
-        <w:numPr>
-          <w:ilvl w:val="0"/>
-          <w:numId w:val="13"/>
-        </w:numPr>
-        <w:spacing w:line="360" w:lineRule="auto"/>
-        <w:ind w:left="0" w:leftChars="0" w:firstLine="0" w:firstLineChars="0"/>
-        <w:rPr>
-          <w:rFonts w:hint="default"/>
-          <w:b/>
-          <w:bCs/>
-          <w:lang w:val="vi-VN"/>
-        </w:rPr>
-      </w:pPr>
-      <w:r>
-        <w:rPr>
-          <w:rFonts w:hint="default"/>
-          <w:b/>
-          <w:bCs/>
-          <w:lang w:val="vi-VN"/>
-        </w:rPr>
-        <w:t>Calender</w:t>
-      </w:r>
-    </w:p>
-    <w:p>
-      <w:pPr>
-        <w:numPr>
-          <w:numId w:val="0"/>
-        </w:numPr>
-        <w:spacing w:line="360" w:lineRule="auto"/>
-        <w:ind w:leftChars="0"/>
-        <w:rPr>
-          <w:rFonts w:hint="default"/>
-          <w:lang w:val="vi-VN"/>
-        </w:rPr>
-      </w:pPr>
-      <w:r>
-        <w:rPr>
-          <w:rFonts w:hint="default"/>
-          <w:lang w:val="vi-VN"/>
-        </w:rPr>
-        <w:tab/>
-        <w:t>Cho phép định nghĩa các khoảng thời gian mà job sẽ được loại trừ, đảm bảo job không chạy trong các khoảng thời gian đó.</w:t>
-      </w:r>
-    </w:p>
-    <w:p>
-      <w:pPr>
-        <w:numPr>
-          <w:ilvl w:val="0"/>
-          <w:numId w:val="13"/>
-        </w:numPr>
-        <w:spacing w:line="360" w:lineRule="auto"/>
-        <w:ind w:left="0" w:leftChars="0" w:firstLine="0" w:firstLineChars="0"/>
-        <w:rPr>
-          <w:rFonts w:hint="default"/>
-          <w:b/>
-          <w:bCs/>
-          <w:lang w:val="vi-VN"/>
-        </w:rPr>
-      </w:pPr>
-      <w:r>
-        <w:rPr>
-          <w:rFonts w:hint="default"/>
-          <w:b/>
-          <w:bCs/>
-          <w:lang w:val="vi-VN"/>
-        </w:rPr>
-        <w:t>JobStore</w:t>
-      </w:r>
-    </w:p>
-    <w:p>
-      <w:pPr>
-        <w:numPr>
-          <w:numId w:val="0"/>
-        </w:numPr>
-        <w:spacing w:line="360" w:lineRule="auto"/>
-        <w:ind w:leftChars="0"/>
-        <w:rPr>
-          <w:rFonts w:hint="default"/>
-          <w:lang w:val="vi-VN"/>
-        </w:rPr>
-      </w:pPr>
-      <w:r>
-        <w:rPr>
-          <w:rFonts w:hint="default"/>
-          <w:lang w:val="vi-VN"/>
-        </w:rPr>
-        <w:tab/>
-        <w:t>Xác định nơi lưu trữ trạng thái của job và trigger. Có 2 loại JobStore:</w:t>
-      </w:r>
-    </w:p>
-    <w:p>
-      <w:pPr>
-        <w:numPr>
-          <w:ilvl w:val="0"/>
-          <w:numId w:val="15"/>
-        </w:numPr>
-        <w:spacing w:line="360" w:lineRule="auto"/>
-        <w:ind w:left="420" w:leftChars="0" w:hanging="420" w:firstLineChars="0"/>
-        <w:rPr>
-          <w:rFonts w:hint="default"/>
-          <w:lang w:val="vi-VN"/>
-        </w:rPr>
-      </w:pPr>
-      <w:r>
-        <w:rPr>
-          <w:rFonts w:hint="default"/>
-          <w:lang w:val="vi-VN"/>
-        </w:rPr>
-        <w:t>RAMJobStore: lưu trữ trong bộ nhớ tạm</w:t>
-      </w:r>
-    </w:p>
-    <w:p>
-      <w:pPr>
-        <w:numPr>
-          <w:ilvl w:val="0"/>
-          <w:numId w:val="15"/>
-        </w:numPr>
-        <w:spacing w:line="360" w:lineRule="auto"/>
-        <w:ind w:left="420" w:leftChars="0" w:hanging="420" w:firstLineChars="0"/>
-        <w:rPr>
-          <w:rFonts w:hint="default"/>
-          <w:lang w:val="vi-VN"/>
-        </w:rPr>
-      </w:pPr>
-      <w:r>
-        <w:rPr>
-          <w:rFonts w:hint="default"/>
-          <w:lang w:val="vi-VN"/>
-        </w:rPr>
-        <w:t>JDBCJobStore: lưu trong cơ sở dữ liệu</w:t>
-      </w:r>
-    </w:p>
-    <w:p>
-      <w:pPr>
-        <w:numPr>
-          <w:ilvl w:val="0"/>
-          <w:numId w:val="13"/>
-        </w:numPr>
-        <w:spacing w:line="360" w:lineRule="auto"/>
-        <w:ind w:left="0" w:leftChars="0" w:firstLine="0" w:firstLineChars="0"/>
-        <w:rPr>
-          <w:rFonts w:hint="default"/>
-          <w:b/>
-          <w:bCs/>
-          <w:lang w:val="vi-VN"/>
-        </w:rPr>
-      </w:pPr>
-      <w:r>
-        <w:rPr>
-          <w:rFonts w:hint="default"/>
-          <w:b/>
-          <w:bCs/>
-          <w:lang w:val="vi-VN"/>
-        </w:rPr>
-        <w:t>Listener</w:t>
-      </w:r>
-    </w:p>
-    <w:p>
-      <w:pPr>
-        <w:numPr>
-          <w:numId w:val="0"/>
-        </w:numPr>
-        <w:spacing w:line="360" w:lineRule="auto"/>
-        <w:ind w:leftChars="0"/>
-        <w:rPr>
-          <w:rFonts w:hint="default"/>
-          <w:lang w:val="vi-VN"/>
-        </w:rPr>
-      </w:pPr>
-      <w:r>
-        <w:rPr>
-          <w:rFonts w:hint="default"/>
-          <w:lang w:val="vi-VN"/>
-        </w:rPr>
-        <w:tab/>
-        <w:t>Các thành phần theo dõi và xử lý sự kiện trong vòng đời của job, trigger hoặc toàn bộ scheduler:</w:t>
-      </w:r>
-    </w:p>
-    <w:p>
-      <w:pPr>
-        <w:numPr>
-          <w:ilvl w:val="0"/>
-          <w:numId w:val="16"/>
-        </w:numPr>
-        <w:spacing w:line="360" w:lineRule="auto"/>
-        <w:ind w:left="940" w:leftChars="0" w:hanging="420" w:firstLineChars="0"/>
-        <w:rPr>
-          <w:rFonts w:hint="default"/>
-          <w:lang w:val="vi-VN"/>
-        </w:rPr>
-      </w:pPr>
-      <w:r>
-        <w:rPr>
-          <w:rFonts w:hint="default"/>
-          <w:lang w:val="vi-VN"/>
-        </w:rPr>
-        <w:t>JobListener: Theo dõi các sự kiện của job, ví dụ như khi job được thực thi hoặc khi gặp lỗi.</w:t>
-      </w:r>
-    </w:p>
-    <w:p>
-      <w:pPr>
-        <w:numPr>
-          <w:ilvl w:val="0"/>
-          <w:numId w:val="16"/>
-        </w:numPr>
-        <w:spacing w:line="360" w:lineRule="auto"/>
-        <w:ind w:left="940" w:leftChars="0" w:hanging="420" w:firstLineChars="0"/>
-        <w:rPr>
-          <w:rFonts w:hint="default"/>
-          <w:lang w:val="vi-VN"/>
-        </w:rPr>
-      </w:pPr>
-      <w:r>
-        <w:rPr>
-          <w:rFonts w:hint="default"/>
-          <w:lang w:val="vi-VN"/>
-        </w:rPr>
-        <w:t>TriggerListener: Theo dõi các sự kiện của trigger, ví dụ như khi trigger được kích hoạt hoặc bị bỏ lỡ.</w:t>
-      </w:r>
-    </w:p>
-    <w:p>
-      <w:pPr>
-        <w:numPr>
-          <w:ilvl w:val="0"/>
-          <w:numId w:val="16"/>
-        </w:numPr>
-        <w:spacing w:line="360" w:lineRule="auto"/>
-        <w:ind w:left="940" w:leftChars="0" w:hanging="420" w:firstLineChars="0"/>
-        <w:rPr>
-          <w:rFonts w:hint="default"/>
-          <w:lang w:val="vi-VN"/>
-        </w:rPr>
-      </w:pPr>
-      <w:r>
-        <w:rPr>
-          <w:rFonts w:hint="default"/>
-          <w:lang w:val="vi-VN"/>
-        </w:rPr>
-        <w:t>SchedulerListener: Theo dõi các sự kiện của toàn bộ scheduler, ví dụ như khi scheduler khởi động hoặc dừng.</w:t>
+        <w:t>Hỗ trợ phân cụm (clustering), cho phép các ứng dụng phân tán cùng sử dụng chung một Scheduler mà không bị trùng lặp job.</w:t>
       </w:r>
     </w:p>
     <w:p>
@@ -753,12 +246,1130 @@
           <w:bCs/>
           <w:lang w:val="vi-VN"/>
         </w:rPr>
+        <w:t>Job</w:t>
+      </w:r>
+    </w:p>
+    <w:p>
+      <w:pPr>
+        <w:numPr>
+          <w:ilvl w:val="0"/>
+          <w:numId w:val="0"/>
+        </w:numPr>
+        <w:spacing w:line="360" w:lineRule="auto"/>
+        <w:ind w:leftChars="0"/>
+        <w:rPr>
+          <w:rFonts w:hint="default"/>
+          <w:b w:val="0"/>
+          <w:bCs w:val="0"/>
+          <w:lang w:val="vi-VN"/>
+        </w:rPr>
+      </w:pPr>
+      <w:r>
+        <w:rPr>
+          <w:rFonts w:hint="default"/>
+          <w:b w:val="0"/>
+          <w:bCs w:val="0"/>
+          <w:lang w:val="vi-VN"/>
+        </w:rPr>
+        <w:tab/>
+      </w:r>
+      <w:r>
+        <w:rPr>
+          <w:rFonts w:hint="default"/>
+          <w:b w:val="0"/>
+          <w:bCs w:val="0"/>
+          <w:lang w:val="vi-VN"/>
+        </w:rPr>
+        <w:t>Đại diện cho các tác vụ được thực hiện. Các class thực hiện các tác vụ phải triển khai phương thức execute() chứa logic thực hiện công việc.</w:t>
+      </w:r>
+    </w:p>
+    <w:p>
+      <w:pPr>
+        <w:numPr>
+          <w:ilvl w:val="0"/>
+          <w:numId w:val="0"/>
+        </w:numPr>
+        <w:spacing w:line="360" w:lineRule="auto"/>
+        <w:ind w:leftChars="0"/>
+        <w:rPr>
+          <w:rFonts w:hint="default"/>
+          <w:lang w:val="vi-VN"/>
+        </w:rPr>
+      </w:pPr>
+      <w:r>
+        <w:rPr>
+          <w:rFonts w:hint="default"/>
+          <w:b w:val="0"/>
+          <w:bCs w:val="0"/>
+          <w:lang w:val="vi-VN"/>
+        </w:rPr>
+        <w:tab/>
+      </w:r>
+      <w:r>
+        <w:rPr>
+          <w:rFonts w:hint="default"/>
+          <w:b w:val="0"/>
+          <w:bCs w:val="0"/>
+          <w:lang w:val="vi-VN"/>
+        </w:rPr>
+        <w:t xml:space="preserve">Một instance của job sẽ được Quartz </w:t>
+      </w:r>
+      <w:r>
+        <w:rPr>
+          <w:rFonts w:hint="default"/>
+          <w:lang w:val="vi-VN"/>
+        </w:rPr>
+        <w:t>tạo ra mỗi khi job được thực thi  nếu không cấu hình JobDetail.</w:t>
+      </w:r>
+    </w:p>
+    <w:p>
+      <w:pPr>
+        <w:numPr>
+          <w:ilvl w:val="0"/>
+          <w:numId w:val="12"/>
+        </w:numPr>
+        <w:spacing w:line="360" w:lineRule="auto"/>
+        <w:ind w:left="0" w:leftChars="0" w:firstLine="0" w:firstLineChars="0"/>
+        <w:rPr>
+          <w:rFonts w:hint="default"/>
+          <w:b/>
+          <w:bCs/>
+          <w:lang w:val="vi-VN"/>
+        </w:rPr>
+      </w:pPr>
+      <w:r>
+        <w:rPr>
+          <w:rFonts w:hint="default"/>
+          <w:b/>
+          <w:bCs/>
+          <w:lang w:val="vi-VN"/>
+        </w:rPr>
+        <w:t>JobDetail</w:t>
+      </w:r>
+    </w:p>
+    <w:p>
+      <w:pPr>
+        <w:numPr>
+          <w:ilvl w:val="0"/>
+          <w:numId w:val="0"/>
+        </w:numPr>
+        <w:spacing w:line="360" w:lineRule="auto"/>
+        <w:ind w:leftChars="0"/>
+        <w:rPr>
+          <w:rFonts w:hint="default"/>
+          <w:lang w:val="vi-VN"/>
+        </w:rPr>
+      </w:pPr>
+      <w:r>
+        <w:rPr>
+          <w:rFonts w:hint="default"/>
+          <w:lang w:val="vi-VN"/>
+        </w:rPr>
+        <w:tab/>
+      </w:r>
+      <w:r>
+        <w:rPr>
+          <w:rFonts w:hint="default"/>
+          <w:lang w:val="vi-VN"/>
+        </w:rPr>
+        <w:t>Là một đối tượng cấu hình của Quirtz, chứa thông tin chi tiết về job bao gồm thuộc tính và dữ liệu mà job cần để thực thi.</w:t>
+      </w:r>
+    </w:p>
+    <w:p>
+      <w:pPr>
+        <w:numPr>
+          <w:ilvl w:val="0"/>
+          <w:numId w:val="0"/>
+        </w:numPr>
+        <w:spacing w:line="360" w:lineRule="auto"/>
+        <w:ind w:leftChars="0"/>
+        <w:rPr>
+          <w:rFonts w:hint="default"/>
+          <w:lang w:val="vi-VN"/>
+        </w:rPr>
+      </w:pPr>
+      <w:r>
+        <w:rPr>
+          <w:rFonts w:hint="default"/>
+          <w:lang w:val="vi-VN"/>
+        </w:rPr>
+        <w:tab/>
+      </w:r>
+      <w:r>
+        <w:rPr>
+          <w:rFonts w:hint="default"/>
+          <w:lang w:val="vi-VN"/>
+        </w:rPr>
+        <w:t>JobDetail liên kết với một Job, chỉ định job sẽ làm gì khi được kích hoạt bởi trigger.</w:t>
+      </w:r>
+    </w:p>
+    <w:p>
+      <w:pPr>
+        <w:numPr>
+          <w:ilvl w:val="0"/>
+          <w:numId w:val="12"/>
+        </w:numPr>
+        <w:spacing w:line="360" w:lineRule="auto"/>
+        <w:ind w:left="0" w:leftChars="0" w:firstLine="0" w:firstLineChars="0"/>
+        <w:rPr>
+          <w:rFonts w:hint="default"/>
+          <w:b/>
+          <w:bCs/>
+          <w:lang w:val="vi-VN"/>
+        </w:rPr>
+      </w:pPr>
+      <w:r>
+        <w:rPr>
+          <w:rFonts w:hint="default"/>
+          <w:b/>
+          <w:bCs/>
+          <w:lang w:val="vi-VN"/>
+        </w:rPr>
+        <w:t>Trigger</w:t>
+      </w:r>
+    </w:p>
+    <w:p>
+      <w:pPr>
+        <w:numPr>
+          <w:ilvl w:val="0"/>
+          <w:numId w:val="0"/>
+        </w:numPr>
+        <w:spacing w:line="360" w:lineRule="auto"/>
+        <w:ind w:leftChars="0"/>
+        <w:rPr>
+          <w:rFonts w:hint="default"/>
+          <w:lang w:val="vi-VN"/>
+        </w:rPr>
+      </w:pPr>
+      <w:r>
+        <w:rPr>
+          <w:rFonts w:hint="default"/>
+          <w:lang w:val="vi-VN"/>
+        </w:rPr>
+        <w:tab/>
+      </w:r>
+      <w:r>
+        <w:rPr>
+          <w:rFonts w:hint="default"/>
+          <w:lang w:val="vi-VN"/>
+        </w:rPr>
+        <w:t>Trigger xác định khi nào và tần suất một job sẽ được thực hiện, là thành phần kích hoạt các job.</w:t>
+      </w:r>
+    </w:p>
+    <w:p>
+      <w:pPr>
+        <w:numPr>
+          <w:ilvl w:val="0"/>
+          <w:numId w:val="0"/>
+        </w:numPr>
+        <w:spacing w:line="360" w:lineRule="auto"/>
+        <w:ind w:leftChars="0"/>
+        <w:rPr>
+          <w:rFonts w:hint="default"/>
+          <w:lang w:val="vi-VN"/>
+        </w:rPr>
+      </w:pPr>
+      <w:r>
+        <w:rPr>
+          <w:rFonts w:hint="default"/>
+          <w:lang w:val="vi-VN"/>
+        </w:rPr>
+        <w:tab/>
+      </w:r>
+      <w:r>
+        <w:rPr>
+          <w:rFonts w:hint="default"/>
+          <w:lang w:val="vi-VN"/>
+        </w:rPr>
+        <w:t>Có 2 loại trigger:</w:t>
+      </w:r>
+    </w:p>
+    <w:p>
+      <w:pPr>
+        <w:numPr>
+          <w:ilvl w:val="0"/>
+          <w:numId w:val="13"/>
+        </w:numPr>
+        <w:spacing w:line="360" w:lineRule="auto"/>
+        <w:ind w:left="940" w:leftChars="0" w:hanging="420" w:firstLineChars="0"/>
+        <w:rPr>
+          <w:rFonts w:hint="default"/>
+          <w:lang w:val="vi-VN"/>
+        </w:rPr>
+      </w:pPr>
+      <w:r>
+        <w:rPr>
+          <w:rFonts w:hint="default"/>
+          <w:lang w:val="vi-VN"/>
+        </w:rPr>
+        <w:t>SimpleTrigger: các tác vụ chạy theo khoảng thời gian được chỉ định.</w:t>
+      </w:r>
+    </w:p>
+    <w:p>
+      <w:pPr>
+        <w:numPr>
+          <w:ilvl w:val="0"/>
+          <w:numId w:val="13"/>
+        </w:numPr>
+        <w:spacing w:line="360" w:lineRule="auto"/>
+        <w:ind w:left="940" w:leftChars="0" w:hanging="420" w:firstLineChars="0"/>
+        <w:rPr>
+          <w:rFonts w:hint="default"/>
+          <w:lang w:val="vi-VN"/>
+        </w:rPr>
+      </w:pPr>
+      <w:r>
+        <w:rPr>
+          <w:rFonts w:hint="default"/>
+          <w:lang w:val="vi-VN"/>
+        </w:rPr>
+        <w:t>CronTrigger: các tác vụ lên lịch theo biểu thức cron.</w:t>
+      </w:r>
+    </w:p>
+    <w:p>
+      <w:pPr>
+        <w:numPr>
+          <w:ilvl w:val="0"/>
+          <w:numId w:val="0"/>
+        </w:numPr>
+        <w:spacing w:line="360" w:lineRule="auto"/>
+        <w:rPr>
+          <w:rFonts w:hint="default"/>
+          <w:b w:val="0"/>
+          <w:bCs w:val="0"/>
+          <w:lang w:val="vi-VN"/>
+        </w:rPr>
+      </w:pPr>
+      <w:r>
+        <w:rPr>
+          <w:rFonts w:hint="default"/>
+          <w:b/>
+          <w:bCs/>
+          <w:lang w:val="vi-VN"/>
+        </w:rPr>
+        <w:t>* SimpleTrigger:</w:t>
+      </w:r>
+      <w:r>
+        <w:rPr>
+          <w:rFonts w:hint="default"/>
+          <w:b w:val="0"/>
+          <w:bCs w:val="0"/>
+          <w:lang w:val="vi-VN"/>
+        </w:rPr>
+        <w:t xml:space="preserve"> </w:t>
+      </w:r>
+    </w:p>
+    <w:p>
+      <w:pPr>
+        <w:numPr>
+          <w:ilvl w:val="0"/>
+          <w:numId w:val="13"/>
+        </w:numPr>
+        <w:spacing w:line="360" w:lineRule="auto"/>
+        <w:ind w:left="940" w:leftChars="0" w:hanging="420" w:firstLineChars="0"/>
+        <w:rPr>
+          <w:rFonts w:hint="default"/>
+          <w:lang w:val="vi-VN"/>
+        </w:rPr>
+      </w:pPr>
+      <w:r>
+        <w:rPr>
+          <w:rFonts w:hint="default"/>
+          <w:lang w:val="vi-VN"/>
+        </w:rPr>
+        <w:t>Start-time: thời gian bắt đầu</w:t>
+      </w:r>
+    </w:p>
+    <w:p>
+      <w:pPr>
+        <w:numPr>
+          <w:ilvl w:val="0"/>
+          <w:numId w:val="13"/>
+        </w:numPr>
+        <w:spacing w:line="360" w:lineRule="auto"/>
+        <w:ind w:left="940" w:leftChars="0" w:hanging="420" w:firstLineChars="0"/>
+        <w:rPr>
+          <w:rFonts w:hint="default"/>
+          <w:lang w:val="vi-VN"/>
+        </w:rPr>
+      </w:pPr>
+      <w:r>
+        <w:rPr>
+          <w:rFonts w:hint="default"/>
+          <w:lang w:val="vi-VN"/>
+        </w:rPr>
+        <w:t xml:space="preserve">End-time: thời gian kết thúc, ghi đè </w:t>
+      </w:r>
+      <w:r>
+        <w:rPr>
+          <w:rFonts w:hint="default"/>
+          <w:lang w:val="en-US"/>
+        </w:rPr>
+        <w:t xml:space="preserve">repeat count </w:t>
+      </w:r>
+      <w:r>
+        <w:rPr>
+          <w:rFonts w:hint="default"/>
+          <w:lang w:val="vi-VN"/>
+        </w:rPr>
+        <w:t>nếu được chỉ định</w:t>
+      </w:r>
+    </w:p>
+    <w:p>
+      <w:pPr>
+        <w:numPr>
+          <w:ilvl w:val="0"/>
+          <w:numId w:val="13"/>
+        </w:numPr>
+        <w:spacing w:line="360" w:lineRule="auto"/>
+        <w:ind w:left="940" w:leftChars="0" w:hanging="420" w:firstLineChars="0"/>
+        <w:rPr>
+          <w:rFonts w:hint="default"/>
+          <w:lang w:val="vi-VN"/>
+        </w:rPr>
+      </w:pPr>
+      <w:r>
+        <w:rPr>
+          <w:rFonts w:hint="default"/>
+          <w:lang w:val="en-US"/>
+        </w:rPr>
+        <w:t>Repeat count:</w:t>
+      </w:r>
+      <w:r>
+        <w:rPr>
+          <w:rFonts w:hint="default"/>
+          <w:lang w:val="vi-VN"/>
+        </w:rPr>
+        <w:t xml:space="preserve"> lớn hơn hoặc bằng 0</w:t>
+      </w:r>
+    </w:p>
+    <w:p>
+      <w:pPr>
+        <w:numPr>
+          <w:ilvl w:val="0"/>
+          <w:numId w:val="13"/>
+        </w:numPr>
+        <w:spacing w:line="360" w:lineRule="auto"/>
+        <w:ind w:left="940" w:leftChars="0" w:hanging="420" w:firstLineChars="0"/>
+        <w:rPr>
+          <w:rFonts w:hint="default"/>
+          <w:lang w:val="vi-VN"/>
+        </w:rPr>
+      </w:pPr>
+      <w:r>
+        <w:rPr>
+          <w:rFonts w:hint="default"/>
+          <w:lang w:val="en-US"/>
+        </w:rPr>
+        <w:t xml:space="preserve">Repeat interval: </w:t>
+      </w:r>
+      <w:r>
+        <w:rPr>
+          <w:rFonts w:hint="default"/>
+          <w:lang w:val="vi-VN"/>
+        </w:rPr>
+        <w:t>giá trị kiểu Long, lớn hơn hoặc bằng 0</w:t>
+      </w:r>
+    </w:p>
+    <w:p>
+      <w:pPr>
+        <w:numPr>
+          <w:ilvl w:val="0"/>
+          <w:numId w:val="0"/>
+        </w:numPr>
+        <w:spacing w:line="360" w:lineRule="auto"/>
+        <w:rPr>
+          <w:rFonts w:hint="default"/>
+          <w:lang w:val="vi-VN"/>
+        </w:rPr>
+      </w:pPr>
+      <w:r>
+        <w:rPr>
+          <w:rFonts w:hint="default"/>
+          <w:b/>
+          <w:bCs/>
+          <w:lang w:val="vi-VN"/>
+        </w:rPr>
+        <w:t>* CronTrigger:</w:t>
+      </w:r>
+      <w:r>
+        <w:rPr>
+          <w:rFonts w:hint="default"/>
+          <w:b w:val="0"/>
+          <w:bCs w:val="0"/>
+          <w:lang w:val="vi-VN"/>
+        </w:rPr>
+        <w:t xml:space="preserve"> được cấu hình sử dụng Cron-Expressions (biểu thức cron)</w:t>
+      </w:r>
+    </w:p>
+    <w:p>
+      <w:pPr>
+        <w:numPr>
+          <w:ilvl w:val="0"/>
+          <w:numId w:val="12"/>
+        </w:numPr>
+        <w:spacing w:line="360" w:lineRule="auto"/>
+        <w:ind w:left="0" w:leftChars="0" w:firstLine="0" w:firstLineChars="0"/>
+        <w:rPr>
+          <w:rFonts w:hint="default"/>
+          <w:b/>
+          <w:bCs/>
+          <w:lang w:val="vi-VN"/>
+        </w:rPr>
+      </w:pPr>
+      <w:r>
+        <w:rPr>
+          <w:rFonts w:hint="default"/>
+          <w:b/>
+          <w:bCs/>
+          <w:lang w:val="vi-VN"/>
+        </w:rPr>
+        <w:t>Calender</w:t>
+      </w:r>
+    </w:p>
+    <w:p>
+      <w:pPr>
+        <w:numPr>
+          <w:ilvl w:val="0"/>
+          <w:numId w:val="0"/>
+        </w:numPr>
+        <w:spacing w:line="360" w:lineRule="auto"/>
+        <w:ind w:leftChars="0"/>
+        <w:rPr>
+          <w:rFonts w:hint="default"/>
+          <w:lang w:val="vi-VN"/>
+        </w:rPr>
+      </w:pPr>
+      <w:r>
+        <w:rPr>
+          <w:rFonts w:hint="default"/>
+          <w:lang w:val="vi-VN"/>
+        </w:rPr>
+        <w:tab/>
+      </w:r>
+      <w:r>
+        <w:rPr>
+          <w:rFonts w:hint="default"/>
+          <w:lang w:val="vi-VN"/>
+        </w:rPr>
+        <w:t>Cho phép định nghĩa các khoảng thời gian mà job sẽ được loại trừ.</w:t>
+      </w:r>
+    </w:p>
+    <w:p>
+      <w:pPr>
+        <w:numPr>
+          <w:ilvl w:val="0"/>
+          <w:numId w:val="12"/>
+        </w:numPr>
+        <w:spacing w:line="360" w:lineRule="auto"/>
+        <w:ind w:left="0" w:leftChars="0" w:firstLine="0" w:firstLineChars="0"/>
+        <w:rPr>
+          <w:rFonts w:hint="default"/>
+          <w:b/>
+          <w:bCs/>
+          <w:lang w:val="vi-VN"/>
+        </w:rPr>
+      </w:pPr>
+      <w:r>
+        <w:rPr>
+          <w:rFonts w:hint="default"/>
+          <w:b/>
+          <w:bCs/>
+          <w:lang w:val="vi-VN"/>
+        </w:rPr>
+        <w:t>JobStore</w:t>
+      </w:r>
+    </w:p>
+    <w:p>
+      <w:pPr>
+        <w:numPr>
+          <w:ilvl w:val="0"/>
+          <w:numId w:val="0"/>
+        </w:numPr>
+        <w:spacing w:line="360" w:lineRule="auto"/>
+        <w:ind w:leftChars="0"/>
+        <w:rPr>
+          <w:rFonts w:hint="default"/>
+          <w:lang w:val="vi-VN"/>
+        </w:rPr>
+      </w:pPr>
+      <w:r>
+        <w:rPr>
+          <w:rFonts w:hint="default"/>
+          <w:lang w:val="vi-VN"/>
+        </w:rPr>
+        <w:tab/>
+      </w:r>
+      <w:r>
+        <w:rPr>
+          <w:rFonts w:hint="default"/>
+          <w:lang w:val="vi-VN"/>
+        </w:rPr>
+        <w:t>Xác định nơi lưu trữ trạng thái của job và trigger.</w:t>
+      </w:r>
+    </w:p>
+    <w:p>
+      <w:pPr>
+        <w:numPr>
+          <w:ilvl w:val="0"/>
+          <w:numId w:val="0"/>
+        </w:numPr>
+        <w:spacing w:line="360" w:lineRule="auto"/>
+        <w:ind w:leftChars="0"/>
+        <w:rPr>
+          <w:rFonts w:hint="default"/>
+          <w:lang w:val="vi-VN"/>
+        </w:rPr>
+      </w:pPr>
+      <w:r>
+        <w:rPr>
+          <w:rFonts w:hint="default"/>
+          <w:b/>
+          <w:bCs/>
+          <w:lang w:val="vi-VN"/>
+        </w:rPr>
+        <w:t xml:space="preserve">RAMJobStore: </w:t>
+      </w:r>
+      <w:r>
+        <w:rPr>
+          <w:rFonts w:hint="default"/>
+          <w:lang w:val="vi-VN"/>
+        </w:rPr>
+        <w:t xml:space="preserve">lưu trữ trong bộ nhớ RAM =&gt; hiệu suất cao. Cấu hình: </w:t>
+      </w:r>
+      <w:r>
+        <w:drawing>
+          <wp:inline distT="0" distB="0" distL="114300" distR="114300">
+            <wp:extent cx="5192395" cy="248920"/>
+            <wp:effectExtent l="0" t="0" r="4445" b="10160"/>
+            <wp:docPr id="1" name="Picture 1"/>
+            <wp:cNvGraphicFramePr>
+              <a:graphicFrameLocks xmlns:a="http://schemas.openxmlformats.org/drawingml/2006/main" noChangeAspect="1"/>
+            </wp:cNvGraphicFramePr>
+            <a:graphic xmlns:a="http://schemas.openxmlformats.org/drawingml/2006/main">
+              <a:graphicData uri="http://schemas.openxmlformats.org/drawingml/2006/picture">
+                <pic:pic xmlns:pic="http://schemas.openxmlformats.org/drawingml/2006/picture">
+                  <pic:nvPicPr>
+                    <pic:cNvPr id="1" name="Picture 1"/>
+                    <pic:cNvPicPr>
+                      <a:picLocks noChangeAspect="1"/>
+                    </pic:cNvPicPr>
+                  </pic:nvPicPr>
+                  <pic:blipFill>
+                    <a:blip r:embed="rId4"/>
+                    <a:srcRect r="2943" b="-1903"/>
+                    <a:stretch>
+                      <a:fillRect/>
+                    </a:stretch>
+                  </pic:blipFill>
+                  <pic:spPr>
+                    <a:xfrm>
+                      <a:off x="0" y="0"/>
+                      <a:ext cx="5192395" cy="248920"/>
+                    </a:xfrm>
+                    <a:prstGeom prst="rect">
+                      <a:avLst/>
+                    </a:prstGeom>
+                    <a:noFill/>
+                    <a:ln>
+                      <a:noFill/>
+                    </a:ln>
+                  </pic:spPr>
+                </pic:pic>
+              </a:graphicData>
+            </a:graphic>
+          </wp:inline>
+        </w:drawing>
+      </w:r>
+    </w:p>
+    <w:p>
+      <w:pPr>
+        <w:numPr>
+          <w:ilvl w:val="0"/>
+          <w:numId w:val="0"/>
+        </w:numPr>
+        <w:spacing w:line="360" w:lineRule="auto"/>
+        <w:ind w:leftChars="0"/>
+        <w:rPr>
+          <w:rFonts w:hint="default"/>
+          <w:lang w:val="en-US"/>
+        </w:rPr>
+      </w:pPr>
+      <w:r>
+        <w:rPr>
+          <w:rFonts w:hint="default"/>
+          <w:b/>
+          <w:bCs/>
+          <w:lang w:val="vi-VN"/>
+        </w:rPr>
+        <w:t>JDBCJobStore:</w:t>
+      </w:r>
+      <w:r>
+        <w:rPr>
+          <w:rFonts w:hint="default"/>
+          <w:lang w:val="vi-VN"/>
+        </w:rPr>
+        <w:t xml:space="preserve"> lưu trong cơ sở dữ liệu thông qua JDBC</w:t>
+      </w:r>
+    </w:p>
+    <w:p>
+      <w:pPr>
+        <w:numPr>
+          <w:ilvl w:val="0"/>
+          <w:numId w:val="12"/>
+        </w:numPr>
+        <w:spacing w:line="360" w:lineRule="auto"/>
+        <w:ind w:left="0" w:leftChars="0" w:firstLine="0" w:firstLineChars="0"/>
+        <w:rPr>
+          <w:rFonts w:hint="default"/>
+          <w:b/>
+          <w:bCs/>
+          <w:lang w:val="vi-VN"/>
+        </w:rPr>
+      </w:pPr>
+      <w:r>
+        <w:rPr>
+          <w:rFonts w:hint="default"/>
+          <w:b/>
+          <w:bCs/>
+          <w:lang w:val="vi-VN"/>
+        </w:rPr>
+        <w:t>Listener</w:t>
+      </w:r>
+    </w:p>
+    <w:p>
+      <w:pPr>
+        <w:numPr>
+          <w:ilvl w:val="0"/>
+          <w:numId w:val="0"/>
+        </w:numPr>
+        <w:spacing w:line="360" w:lineRule="auto"/>
+        <w:ind w:leftChars="0"/>
+        <w:rPr>
+          <w:rFonts w:hint="default"/>
+          <w:lang w:val="vi-VN"/>
+        </w:rPr>
+      </w:pPr>
+      <w:r>
+        <w:rPr>
+          <w:rFonts w:hint="default"/>
+          <w:lang w:val="vi-VN"/>
+        </w:rPr>
+        <w:tab/>
+      </w:r>
+      <w:r>
+        <w:rPr>
+          <w:rFonts w:hint="default"/>
+          <w:lang w:val="vi-VN"/>
+        </w:rPr>
+        <w:t>Các thành phần theo dõi và xử lý sự kiện trong vòng đời của job, trigger hoặc toàn bộ scheduler:</w:t>
+      </w:r>
+    </w:p>
+    <w:p>
+      <w:pPr>
+        <w:numPr>
+          <w:ilvl w:val="0"/>
+          <w:numId w:val="0"/>
+        </w:numPr>
+        <w:spacing w:line="360" w:lineRule="auto"/>
+        <w:rPr>
+          <w:rFonts w:hint="default"/>
+          <w:lang w:val="vi-VN"/>
+        </w:rPr>
+      </w:pPr>
+      <w:r>
+        <w:rPr>
+          <w:rFonts w:hint="default"/>
+          <w:b/>
+          <w:bCs/>
+          <w:lang w:val="vi-VN"/>
+        </w:rPr>
+        <w:t>* JobListener:</w:t>
+      </w:r>
+      <w:r>
+        <w:rPr>
+          <w:rFonts w:hint="default"/>
+          <w:lang w:val="vi-VN"/>
+        </w:rPr>
+        <w:t xml:space="preserve"> Theo dõi các sự kiện của job.</w:t>
+      </w:r>
+    </w:p>
+    <w:p>
+      <w:pPr>
+        <w:numPr>
+          <w:ilvl w:val="0"/>
+          <w:numId w:val="0"/>
+        </w:numPr>
+        <w:spacing w:line="360" w:lineRule="auto"/>
+      </w:pPr>
+      <w:r>
+        <w:rPr>
+          <w:rFonts w:hint="default"/>
+          <w:lang w:val="vi-VN"/>
+        </w:rPr>
+        <w:t xml:space="preserve">- Các sự kiện liên quan bao gồm: thông báo công việc sắp được thực hiện, công việc đã hoàn tất </w:t>
+      </w:r>
+      <w:r>
+        <w:drawing>
+          <wp:inline distT="0" distB="0" distL="114300" distR="114300">
+            <wp:extent cx="5268595" cy="1454785"/>
+            <wp:effectExtent l="0" t="0" r="0" b="0"/>
+            <wp:docPr id="2" name="Picture 2"/>
+            <wp:cNvGraphicFramePr>
+              <a:graphicFrameLocks xmlns:a="http://schemas.openxmlformats.org/drawingml/2006/main" noChangeAspect="1"/>
+            </wp:cNvGraphicFramePr>
+            <a:graphic xmlns:a="http://schemas.openxmlformats.org/drawingml/2006/main">
+              <a:graphicData uri="http://schemas.openxmlformats.org/drawingml/2006/picture">
+                <pic:pic xmlns:pic="http://schemas.openxmlformats.org/drawingml/2006/picture">
+                  <pic:nvPicPr>
+                    <pic:cNvPr id="2" name="Picture 2"/>
+                    <pic:cNvPicPr>
+                      <a:picLocks noChangeAspect="1"/>
+                    </pic:cNvPicPr>
+                  </pic:nvPicPr>
+                  <pic:blipFill>
+                    <a:blip r:embed="rId5"/>
+                    <a:srcRect r="7698"/>
+                    <a:stretch>
+                      <a:fillRect/>
+                    </a:stretch>
+                  </pic:blipFill>
+                  <pic:spPr>
+                    <a:xfrm>
+                      <a:off x="0" y="0"/>
+                      <a:ext cx="5268595" cy="1454785"/>
+                    </a:xfrm>
+                    <a:prstGeom prst="rect">
+                      <a:avLst/>
+                    </a:prstGeom>
+                    <a:noFill/>
+                    <a:ln>
+                      <a:noFill/>
+                    </a:ln>
+                  </pic:spPr>
+                </pic:pic>
+              </a:graphicData>
+            </a:graphic>
+          </wp:inline>
+        </w:drawing>
+      </w:r>
+    </w:p>
+    <w:p>
+      <w:pPr>
+        <w:numPr>
+          <w:ilvl w:val="0"/>
+          <w:numId w:val="0"/>
+        </w:numPr>
+        <w:spacing w:line="360" w:lineRule="auto"/>
+        <w:rPr>
+          <w:rFonts w:hint="default"/>
+          <w:lang w:val="vi-VN"/>
+        </w:rPr>
+      </w:pPr>
+      <w:r>
+        <w:rPr>
+          <w:rFonts w:hint="default"/>
+          <w:b/>
+          <w:bCs/>
+          <w:lang w:val="vi-VN"/>
+        </w:rPr>
+        <w:t>* TriggerListener:</w:t>
+      </w:r>
+      <w:r>
+        <w:rPr>
+          <w:rFonts w:hint="default"/>
+          <w:lang w:val="vi-VN"/>
+        </w:rPr>
+        <w:t xml:space="preserve"> Theo dõi các sự kiện của trigger</w:t>
+      </w:r>
+    </w:p>
+    <w:p>
+      <w:pPr>
+        <w:numPr>
+          <w:ilvl w:val="0"/>
+          <w:numId w:val="0"/>
+        </w:numPr>
+        <w:spacing w:line="360" w:lineRule="auto"/>
+        <w:rPr>
+          <w:rFonts w:hint="default"/>
+          <w:lang w:val="vi-VN"/>
+        </w:rPr>
+      </w:pPr>
+      <w:r>
+        <w:rPr>
+          <w:rFonts w:hint="default"/>
+          <w:lang w:val="vi-VN"/>
+        </w:rPr>
+        <w:t xml:space="preserve">- Các sự kiện liên quan đến kích hoạt bao gồm: kích hoạt, kích hoạt nhầm, hoàn tất kích hoạt </w:t>
+      </w:r>
+      <w:r>
+        <w:drawing>
+          <wp:inline distT="0" distB="0" distL="114300" distR="114300">
+            <wp:extent cx="5238115" cy="1966595"/>
+            <wp:effectExtent l="0" t="0" r="0" b="0"/>
+            <wp:docPr id="4" name="Picture 3"/>
+            <wp:cNvGraphicFramePr>
+              <a:graphicFrameLocks xmlns:a="http://schemas.openxmlformats.org/drawingml/2006/main" noChangeAspect="1"/>
+            </wp:cNvGraphicFramePr>
+            <a:graphic xmlns:a="http://schemas.openxmlformats.org/drawingml/2006/main">
+              <a:graphicData uri="http://schemas.openxmlformats.org/drawingml/2006/picture">
+                <pic:pic xmlns:pic="http://schemas.openxmlformats.org/drawingml/2006/picture">
+                  <pic:nvPicPr>
+                    <pic:cNvPr id="4" name="Picture 3"/>
+                    <pic:cNvPicPr>
+                      <a:picLocks noChangeAspect="1"/>
+                    </pic:cNvPicPr>
+                  </pic:nvPicPr>
+                  <pic:blipFill>
+                    <a:blip r:embed="rId6"/>
+                    <a:srcRect r="6516"/>
+                    <a:stretch>
+                      <a:fillRect/>
+                    </a:stretch>
+                  </pic:blipFill>
+                  <pic:spPr>
+                    <a:xfrm>
+                      <a:off x="0" y="0"/>
+                      <a:ext cx="5238115" cy="1966595"/>
+                    </a:xfrm>
+                    <a:prstGeom prst="rect">
+                      <a:avLst/>
+                    </a:prstGeom>
+                    <a:noFill/>
+                    <a:ln>
+                      <a:noFill/>
+                    </a:ln>
+                  </pic:spPr>
+                </pic:pic>
+              </a:graphicData>
+            </a:graphic>
+          </wp:inline>
+        </w:drawing>
+      </w:r>
+    </w:p>
+    <w:p>
+      <w:pPr>
+        <w:numPr>
+          <w:ilvl w:val="0"/>
+          <w:numId w:val="0"/>
+        </w:numPr>
+        <w:spacing w:line="360" w:lineRule="auto"/>
+        <w:rPr>
+          <w:rFonts w:hint="default"/>
+          <w:lang w:val="vi-VN"/>
+        </w:rPr>
+      </w:pPr>
+      <w:r>
+        <w:rPr>
+          <w:rFonts w:hint="default"/>
+          <w:b/>
+          <w:bCs/>
+          <w:lang w:val="vi-VN"/>
+        </w:rPr>
+        <w:t>* SchedulerListener:</w:t>
+      </w:r>
+      <w:r>
+        <w:rPr>
+          <w:rFonts w:hint="default"/>
+          <w:lang w:val="vi-VN"/>
+        </w:rPr>
+        <w:t xml:space="preserve"> Theo dõi các sự kiện của toàn bộ scheduler</w:t>
+      </w:r>
+    </w:p>
+    <w:p>
+      <w:pPr>
+        <w:numPr>
+          <w:ilvl w:val="0"/>
+          <w:numId w:val="0"/>
+        </w:numPr>
+        <w:spacing w:line="360" w:lineRule="auto"/>
+      </w:pPr>
+      <w:r>
+        <w:rPr>
+          <w:rFonts w:hint="default"/>
+          <w:lang w:val="vi-VN"/>
+        </w:rPr>
+        <w:t xml:space="preserve">- Các sự kiện liên quan đến trình lập lịch bao gồm: thêm công việc/kích hoạt, xóa công việc/kích hoạt, lỗi nghiêm trọng trong trình lập lịch, thông báo trình lập lịch bị tắt và các sự kiện khác </w:t>
+      </w:r>
+      <w:r>
+        <w:drawing>
+          <wp:inline distT="0" distB="0" distL="114300" distR="114300">
+            <wp:extent cx="5299075" cy="2573655"/>
+            <wp:effectExtent l="0" t="0" r="0" b="0"/>
+            <wp:docPr id="5" name="Picture 4"/>
+            <wp:cNvGraphicFramePr>
+              <a:graphicFrameLocks xmlns:a="http://schemas.openxmlformats.org/drawingml/2006/main" noChangeAspect="1"/>
+            </wp:cNvGraphicFramePr>
+            <a:graphic xmlns:a="http://schemas.openxmlformats.org/drawingml/2006/main">
+              <a:graphicData uri="http://schemas.openxmlformats.org/drawingml/2006/picture">
+                <pic:pic xmlns:pic="http://schemas.openxmlformats.org/drawingml/2006/picture">
+                  <pic:nvPicPr>
+                    <pic:cNvPr id="5" name="Picture 4"/>
+                    <pic:cNvPicPr>
+                      <a:picLocks noChangeAspect="1"/>
+                    </pic:cNvPicPr>
+                  </pic:nvPicPr>
+                  <pic:blipFill>
+                    <a:blip r:embed="rId7"/>
+                    <a:srcRect r="4944"/>
+                    <a:stretch>
+                      <a:fillRect/>
+                    </a:stretch>
+                  </pic:blipFill>
+                  <pic:spPr>
+                    <a:xfrm>
+                      <a:off x="0" y="0"/>
+                      <a:ext cx="5299075" cy="2573655"/>
+                    </a:xfrm>
+                    <a:prstGeom prst="rect">
+                      <a:avLst/>
+                    </a:prstGeom>
+                    <a:noFill/>
+                    <a:ln>
+                      <a:noFill/>
+                    </a:ln>
+                  </pic:spPr>
+                </pic:pic>
+              </a:graphicData>
+            </a:graphic>
+          </wp:inline>
+        </w:drawing>
+      </w:r>
+    </w:p>
+    <w:p>
+      <w:pPr>
+        <w:numPr>
+          <w:ilvl w:val="0"/>
+          <w:numId w:val="0"/>
+        </w:numPr>
+        <w:spacing w:line="360" w:lineRule="auto"/>
+      </w:pPr>
+    </w:p>
+    <w:p>
+      <w:pPr>
+        <w:numPr>
+          <w:ilvl w:val="0"/>
+          <w:numId w:val="0"/>
+        </w:numPr>
+        <w:spacing w:line="360" w:lineRule="auto"/>
+        <w:rPr>
+          <w:rFonts w:hint="default"/>
+          <w:lang w:val="en-US"/>
+        </w:rPr>
+      </w:pPr>
+      <w:r>
+        <w:rPr>
+          <w:rFonts w:hint="default"/>
+          <w:lang w:val="vi-VN"/>
+        </w:rPr>
+        <w:tab/>
+      </w:r>
+      <w:r>
+        <w:rPr>
+          <w:rFonts w:hint="default"/>
+          <w:lang w:val="vi-VN"/>
+        </w:rPr>
+        <w:t>Một listener được tạo bằng cách triển khai TriggerListener, JobListener hoặc SchedulerListener interface</w:t>
+      </w:r>
+      <w:r>
+        <w:rPr>
+          <w:rFonts w:hint="default"/>
+          <w:lang w:val="en-US"/>
+        </w:rPr>
+        <w:t xml:space="preserve">. </w:t>
+      </w:r>
+      <w:r>
+        <w:rPr>
+          <w:rFonts w:hint="default"/>
+          <w:lang w:val="vi-VN"/>
+        </w:rPr>
+        <w:t>Một cách khác là chỉ cần ghi đè các sự kiện cần thiết bằng cách mở rộng lớp JobListenerSupport, TriggerListenerSupport hoặc SchedulerListenerSupport</w:t>
+      </w:r>
+      <w:r>
+        <w:rPr>
+          <w:rFonts w:hint="default"/>
+          <w:lang w:val="en-US"/>
+        </w:rPr>
+        <w:t>.</w:t>
+      </w:r>
+    </w:p>
+    <w:p>
+      <w:pPr>
+        <w:numPr>
+          <w:ilvl w:val="0"/>
+          <w:numId w:val="0"/>
+        </w:numPr>
+        <w:spacing w:line="360" w:lineRule="auto"/>
+        <w:rPr>
+          <w:rFonts w:hint="default"/>
+          <w:lang w:val="en-US"/>
+        </w:rPr>
+      </w:pPr>
+      <w:r>
+        <w:rPr>
+          <w:rFonts w:hint="default"/>
+          <w:lang w:val="en-US"/>
+        </w:rPr>
+        <w:tab/>
+      </w:r>
+      <w:r>
+        <w:rPr>
+          <w:rFonts w:hint="default"/>
+          <w:lang w:val="en-US"/>
+        </w:rPr>
+        <w:t>Li</w:t>
+      </w:r>
+      <w:r>
+        <w:rPr>
+          <w:rFonts w:hint="default"/>
+          <w:lang w:val="vi-VN"/>
+        </w:rPr>
+        <w:t>st</w:t>
+      </w:r>
+      <w:r>
+        <w:rPr>
+          <w:rFonts w:hint="default"/>
+          <w:lang w:val="en-US"/>
+        </w:rPr>
+        <w:t xml:space="preserve">ener </w:t>
+      </w:r>
+      <w:r>
+        <w:rPr>
+          <w:rFonts w:hint="default"/>
+          <w:lang w:val="vi-VN"/>
+        </w:rPr>
+        <w:t>được đăng ký với ListenerManager của trình lập lịch kèm theo mô tả của job/trigger mà listener muốn nhận.</w:t>
+      </w:r>
+    </w:p>
+    <w:p>
+      <w:pPr>
+        <w:numPr>
+          <w:ilvl w:val="0"/>
+          <w:numId w:val="11"/>
+        </w:numPr>
+        <w:spacing w:line="360" w:lineRule="auto"/>
+        <w:ind w:left="0" w:leftChars="0" w:firstLine="0" w:firstLineChars="0"/>
+        <w:rPr>
+          <w:rFonts w:hint="default"/>
+          <w:b/>
+          <w:bCs/>
+          <w:lang w:val="vi-VN"/>
+        </w:rPr>
+      </w:pPr>
+      <w:r>
+        <w:rPr>
+          <w:rFonts w:hint="default"/>
+          <w:b/>
+          <w:bCs/>
+          <w:lang w:val="vi-VN"/>
+        </w:rPr>
         <w:t>Đánh giá</w:t>
       </w:r>
     </w:p>
     <w:p>
       <w:pPr>
         <w:numPr>
+          <w:ilvl w:val="0"/>
           <w:numId w:val="0"/>
         </w:numPr>
         <w:spacing w:line="360" w:lineRule="auto"/>
@@ -791,7 +1402,7 @@
       <w:pPr>
         <w:numPr>
           <w:ilvl w:val="0"/>
-          <w:numId w:val="17"/>
+          <w:numId w:val="14"/>
         </w:numPr>
         <w:spacing w:line="360" w:lineRule="auto"/>
         <w:ind w:left="940" w:leftChars="0" w:hanging="420" w:firstLineChars="0"/>
@@ -812,7 +1423,7 @@
       <w:pPr>
         <w:numPr>
           <w:ilvl w:val="0"/>
-          <w:numId w:val="17"/>
+          <w:numId w:val="14"/>
         </w:numPr>
         <w:spacing w:line="360" w:lineRule="auto"/>
         <w:ind w:left="940" w:leftChars="0" w:hanging="420" w:firstLineChars="0"/>
@@ -833,7 +1444,7 @@
       <w:pPr>
         <w:numPr>
           <w:ilvl w:val="0"/>
-          <w:numId w:val="17"/>
+          <w:numId w:val="14"/>
         </w:numPr>
         <w:spacing w:line="360" w:lineRule="auto"/>
         <w:ind w:left="940" w:leftChars="0" w:hanging="420" w:firstLineChars="0"/>
@@ -854,7 +1465,7 @@
       <w:pPr>
         <w:numPr>
           <w:ilvl w:val="0"/>
-          <w:numId w:val="17"/>
+          <w:numId w:val="14"/>
         </w:numPr>
         <w:spacing w:line="360" w:lineRule="auto"/>
         <w:ind w:left="940" w:leftChars="0" w:hanging="420" w:firstLineChars="0"/>
@@ -868,12 +1479,13 @@
           <w:rFonts w:hint="default"/>
           <w:lang w:val="vi-VN"/>
         </w:rPr>
-        <w:t>Hỗ trở cluster</w:t>
+        <w:t>Hỗ trợ cluster</w:t>
       </w:r>
     </w:p>
     <w:p>
       <w:pPr>
         <w:numPr>
+          <w:ilvl w:val="0"/>
           <w:numId w:val="0"/>
         </w:numPr>
         <w:spacing w:line="360" w:lineRule="auto"/>
@@ -903,7 +1515,7 @@
       <w:pPr>
         <w:numPr>
           <w:ilvl w:val="0"/>
-          <w:numId w:val="17"/>
+          <w:numId w:val="14"/>
         </w:numPr>
         <w:spacing w:line="360" w:lineRule="auto"/>
         <w:ind w:left="940" w:leftChars="0" w:hanging="420" w:firstLineChars="0"/>
@@ -924,7 +1536,7 @@
       <w:pPr>
         <w:numPr>
           <w:ilvl w:val="0"/>
-          <w:numId w:val="17"/>
+          <w:numId w:val="14"/>
         </w:numPr>
         <w:spacing w:line="360" w:lineRule="auto"/>
         <w:ind w:left="940" w:leftChars="0" w:hanging="420" w:firstLineChars="0"/>
@@ -945,7 +1557,7 @@
       <w:pPr>
         <w:numPr>
           <w:ilvl w:val="0"/>
-          <w:numId w:val="12"/>
+          <w:numId w:val="11"/>
         </w:numPr>
         <w:spacing w:line="360" w:lineRule="auto"/>
         <w:ind w:left="0" w:leftChars="0" w:firstLine="0" w:firstLineChars="0"/>
@@ -969,6 +1581,7 @@
     <w:p>
       <w:pPr>
         <w:numPr>
+          <w:ilvl w:val="0"/>
           <w:numId w:val="0"/>
         </w:numPr>
         <w:spacing w:line="360" w:lineRule="auto"/>
@@ -984,12 +1597,19 @@
           <w:lang w:val="vi-VN"/>
         </w:rPr>
         <w:tab/>
+      </w:r>
+      <w:r>
+        <w:rPr>
+          <w:rFonts w:hint="default"/>
+          <w:lang w:val="vi-VN"/>
+        </w:rPr>
         <w:t>Spring Scheduler được tích hợp sẵn trong Spring Framework để hỗ trợ các tác vụ lập lịch mà không cần thư viện bên ngoài.</w:t>
       </w:r>
     </w:p>
     <w:p>
       <w:pPr>
         <w:numPr>
+          <w:ilvl w:val="0"/>
           <w:numId w:val="0"/>
         </w:numPr>
         <w:spacing w:line="360" w:lineRule="auto"/>
@@ -1012,6 +1632,12 @@
           <w:lang w:val="vi-VN"/>
         </w:rPr>
         <w:tab/>
+      </w:r>
+      <w:r>
+        <w:rPr>
+          <w:rFonts w:hint="default"/>
+          <w:lang w:val="vi-VN"/>
+        </w:rPr>
         <w:t>So với tính năng được tích hợp sẵn, Quartz Scheduler hỗ trợ tốt hơn trong các ứng dụng yêu cầu lập lịch phức tạp</w:t>
       </w:r>
     </w:p>
@@ -1030,7 +1656,9 @@
         </w:tblBorders>
         <w:tblLayout w:type="fixed"/>
         <w:tblCellMar>
+          <w:top w:w="0" w:type="dxa"/>
           <w:left w:w="108" w:type="dxa"/>
+          <w:bottom w:w="0" w:type="dxa"/>
           <w:right w:w="108" w:type="dxa"/>
         </w:tblCellMar>
       </w:tblPr>
@@ -1051,7 +1679,9 @@
             <w:insideV w:val="single" w:color="auto" w:sz="4" w:space="0"/>
           </w:tblBorders>
           <w:tblCellMar>
+            <w:top w:w="0" w:type="dxa"/>
             <w:left w:w="108" w:type="dxa"/>
+            <w:bottom w:w="0" w:type="dxa"/>
             <w:right w:w="108" w:type="dxa"/>
           </w:tblCellMar>
         </w:tblPrEx>
@@ -1065,7 +1695,9 @@
           </w:tcPr>
           <w:p>
             <w:pPr>
+              <w:widowControl w:val="0"/>
               <w:numPr>
+                <w:ilvl w:val="0"/>
                 <w:numId w:val="0"/>
               </w:numPr>
               <w:spacing w:line="240" w:lineRule="auto"/>
@@ -1089,7 +1721,9 @@
           </w:tcPr>
           <w:p>
             <w:pPr>
+              <w:widowControl w:val="0"/>
               <w:numPr>
+                <w:ilvl w:val="0"/>
                 <w:numId w:val="0"/>
               </w:numPr>
               <w:spacing w:line="240" w:lineRule="auto"/>
@@ -1125,7 +1759,9 @@
           </w:tcPr>
           <w:p>
             <w:pPr>
+              <w:widowControl w:val="0"/>
               <w:numPr>
+                <w:ilvl w:val="0"/>
                 <w:numId w:val="0"/>
               </w:numPr>
               <w:spacing w:line="240" w:lineRule="auto"/>
@@ -1161,7 +1797,9 @@
           </w:tcPr>
           <w:p>
             <w:pPr>
+              <w:widowControl w:val="0"/>
               <w:numPr>
+                <w:ilvl w:val="0"/>
                 <w:numId w:val="0"/>
               </w:numPr>
               <w:spacing w:line="240" w:lineRule="auto"/>
@@ -1202,7 +1840,9 @@
             <w:insideV w:val="single" w:color="auto" w:sz="4" w:space="0"/>
           </w:tblBorders>
           <w:tblCellMar>
+            <w:top w:w="0" w:type="dxa"/>
             <w:left w:w="108" w:type="dxa"/>
+            <w:bottom w:w="0" w:type="dxa"/>
             <w:right w:w="108" w:type="dxa"/>
           </w:tblCellMar>
         </w:tblPrEx>
@@ -1216,10 +1856,13 @@
           </w:tcPr>
           <w:p>
             <w:pPr>
+              <w:widowControl w:val="0"/>
               <w:numPr>
+                <w:ilvl w:val="0"/>
                 <w:numId w:val="0"/>
               </w:numPr>
               <w:spacing w:line="240" w:lineRule="auto"/>
+              <w:jc w:val="both"/>
               <w:rPr>
                 <w:rFonts w:hint="default"/>
                 <w:spacing w:val="0"/>
@@ -1247,10 +1890,13 @@
           </w:tcPr>
           <w:p>
             <w:pPr>
+              <w:widowControl w:val="0"/>
               <w:numPr>
+                <w:ilvl w:val="0"/>
                 <w:numId w:val="0"/>
               </w:numPr>
               <w:spacing w:line="240" w:lineRule="auto"/>
+              <w:jc w:val="both"/>
               <w:rPr>
                 <w:rFonts w:hint="default"/>
                 <w:spacing w:val="0"/>
@@ -1278,10 +1924,13 @@
           </w:tcPr>
           <w:p>
             <w:pPr>
+              <w:widowControl w:val="0"/>
               <w:numPr>
+                <w:ilvl w:val="0"/>
                 <w:numId w:val="0"/>
               </w:numPr>
               <w:spacing w:line="240" w:lineRule="auto"/>
+              <w:jc w:val="both"/>
               <w:rPr>
                 <w:rFonts w:hint="default"/>
                 <w:spacing w:val="0"/>
@@ -1309,10 +1958,13 @@
           </w:tcPr>
           <w:p>
             <w:pPr>
+              <w:widowControl w:val="0"/>
               <w:numPr>
+                <w:ilvl w:val="0"/>
                 <w:numId w:val="0"/>
               </w:numPr>
               <w:spacing w:line="240" w:lineRule="auto"/>
+              <w:jc w:val="both"/>
               <w:rPr>
                 <w:rFonts w:hint="default"/>
                 <w:spacing w:val="0"/>
@@ -1345,7 +1997,9 @@
             <w:insideV w:val="single" w:color="auto" w:sz="4" w:space="0"/>
           </w:tblBorders>
           <w:tblCellMar>
+            <w:top w:w="0" w:type="dxa"/>
             <w:left w:w="108" w:type="dxa"/>
+            <w:bottom w:w="0" w:type="dxa"/>
             <w:right w:w="108" w:type="dxa"/>
           </w:tblCellMar>
         </w:tblPrEx>
@@ -1359,10 +2013,13 @@
           </w:tcPr>
           <w:p>
             <w:pPr>
+              <w:widowControl w:val="0"/>
               <w:numPr>
+                <w:ilvl w:val="0"/>
                 <w:numId w:val="0"/>
               </w:numPr>
               <w:spacing w:line="240" w:lineRule="auto"/>
+              <w:jc w:val="both"/>
               <w:rPr>
                 <w:rFonts w:hint="default"/>
                 <w:spacing w:val="0"/>
@@ -1390,10 +2047,13 @@
           </w:tcPr>
           <w:p>
             <w:pPr>
+              <w:widowControl w:val="0"/>
               <w:numPr>
+                <w:ilvl w:val="0"/>
                 <w:numId w:val="0"/>
               </w:numPr>
               <w:spacing w:line="240" w:lineRule="auto"/>
+              <w:jc w:val="both"/>
               <w:rPr>
                 <w:rFonts w:hint="default"/>
                 <w:spacing w:val="0"/>
@@ -1421,10 +2081,13 @@
           </w:tcPr>
           <w:p>
             <w:pPr>
+              <w:widowControl w:val="0"/>
               <w:numPr>
+                <w:ilvl w:val="0"/>
                 <w:numId w:val="0"/>
               </w:numPr>
               <w:spacing w:line="240" w:lineRule="auto"/>
+              <w:jc w:val="both"/>
               <w:rPr>
                 <w:rFonts w:hint="default"/>
                 <w:spacing w:val="0"/>
@@ -1452,10 +2115,13 @@
           </w:tcPr>
           <w:p>
             <w:pPr>
+              <w:widowControl w:val="0"/>
               <w:numPr>
+                <w:ilvl w:val="0"/>
                 <w:numId w:val="0"/>
               </w:numPr>
               <w:spacing w:line="240" w:lineRule="auto"/>
+              <w:jc w:val="both"/>
               <w:rPr>
                 <w:rFonts w:hint="default"/>
                 <w:spacing w:val="0"/>
@@ -1481,141 +2147,7 @@
     <w:p>
       <w:pPr>
         <w:numPr>
-          <w:numId w:val="0"/>
-        </w:numPr>
-        <w:spacing w:line="360" w:lineRule="auto"/>
-        <w:ind w:leftChars="0"/>
-        <w:rPr>
-          <w:rFonts w:hint="default"/>
-          <w:lang w:val="vi-VN"/>
-        </w:rPr>
-      </w:pPr>
-    </w:p>
-    <w:p>
-      <w:pPr>
-        <w:numPr>
           <w:ilvl w:val="0"/>
-          <w:numId w:val="11"/>
-        </w:numPr>
-        <w:spacing w:line="360" w:lineRule="auto"/>
-        <w:ind w:left="0" w:leftChars="0" w:firstLine="0" w:firstLineChars="0"/>
-        <w:rPr>
-          <w:rFonts w:hint="default"/>
-          <w:b/>
-          <w:bCs/>
-          <w:lang w:val="vi-VN"/>
-        </w:rPr>
-      </w:pPr>
-      <w:r>
-        <w:rPr>
-          <w:rFonts w:hint="default"/>
-          <w:b/>
-          <w:bCs/>
-          <w:lang w:val="vi-VN"/>
-        </w:rPr>
-        <w:t>Sử dụng</w:t>
-      </w:r>
-    </w:p>
-    <w:p>
-      <w:pPr>
-        <w:numPr>
-          <w:ilvl w:val="0"/>
-          <w:numId w:val="18"/>
-        </w:numPr>
-        <w:spacing w:line="360" w:lineRule="auto"/>
-        <w:ind w:leftChars="0"/>
-        <w:rPr>
-          <w:rFonts w:hint="default"/>
-          <w:b/>
-          <w:bCs/>
-          <w:lang w:val="vi-VN"/>
-        </w:rPr>
-      </w:pPr>
-      <w:r>
-        <w:rPr>
-          <w:rFonts w:hint="default"/>
-          <w:b/>
-          <w:bCs/>
-          <w:lang w:val="vi-VN"/>
-        </w:rPr>
-        <w:t>Cấu hình</w:t>
-      </w:r>
-    </w:p>
-    <w:p>
-      <w:pPr>
-        <w:numPr>
-          <w:numId w:val="0"/>
-        </w:numPr>
-        <w:spacing w:line="360" w:lineRule="auto"/>
-      </w:pPr>
-      <w:r>
-        <w:rPr>
-          <w:rFonts w:hint="default"/>
-          <w:lang w:val="en-US"/>
-        </w:rPr>
-        <w:t xml:space="preserve">- </w:t>
-      </w:r>
-      <w:r>
-        <w:rPr>
-          <w:rFonts w:hint="default"/>
-          <w:lang w:val="vi-VN"/>
-        </w:rPr>
-        <w:t>Cấu hình dependency (Gradle):</w:t>
-      </w:r>
-      <w:r>
-        <w:rPr>
-          <w:rFonts w:hint="default"/>
-          <w:lang w:val="en-US"/>
-        </w:rPr>
-        <w:t xml:space="preserve"> </w:t>
-      </w:r>
-      <w:r>
-        <w:drawing>
-          <wp:inline distT="0" distB="0" distL="114300" distR="114300">
-            <wp:extent cx="5268595" cy="937895"/>
-            <wp:effectExtent l="0" t="0" r="4445" b="6985"/>
-            <wp:docPr id="3" name="Picture 3"/>
-            <wp:cNvGraphicFramePr>
-              <a:graphicFrameLocks xmlns:a="http://schemas.openxmlformats.org/drawingml/2006/main" noChangeAspect="1"/>
-            </wp:cNvGraphicFramePr>
-            <a:graphic xmlns:a="http://schemas.openxmlformats.org/drawingml/2006/main">
-              <a:graphicData uri="http://schemas.openxmlformats.org/drawingml/2006/picture">
-                <pic:pic xmlns:pic="http://schemas.openxmlformats.org/drawingml/2006/picture">
-                  <pic:nvPicPr>
-                    <pic:cNvPr id="3" name="Picture 3"/>
-                    <pic:cNvPicPr>
-                      <a:picLocks noChangeAspect="1"/>
-                    </pic:cNvPicPr>
-                  </pic:nvPicPr>
-                  <pic:blipFill>
-                    <a:blip r:embed="rId4"/>
-                    <a:stretch>
-                      <a:fillRect/>
-                    </a:stretch>
-                  </pic:blipFill>
-                  <pic:spPr>
-                    <a:xfrm>
-                      <a:off x="0" y="0"/>
-                      <a:ext cx="5268595" cy="937895"/>
-                    </a:xfrm>
-                    <a:prstGeom prst="rect">
-                      <a:avLst/>
-                    </a:prstGeom>
-                    <a:noFill/>
-                    <a:ln>
-                      <a:noFill/>
-                    </a:ln>
-                  </pic:spPr>
-                </pic:pic>
-              </a:graphicData>
-            </a:graphic>
-          </wp:inline>
-        </w:drawing>
-      </w:r>
-    </w:p>
-    <w:p>
-      <w:pPr>
-        <w:numPr>
           <w:numId w:val="0"/>
         </w:numPr>
         <w:spacing w:line="360" w:lineRule="auto"/>
@@ -1652,18 +2184,6 @@
     </w:lvl>
   </w:abstractNum>
   <w:abstractNum w:abstractNumId="1">
-    <w:nsid w:val="9DD8DB19"/>
-    <w:multiLevelType w:val="singleLevel"/>
-    <w:tmpl w:val="9DD8DB19"/>
-    <w:lvl w:ilvl="0" w:tentative="0">
-      <w:start w:val="1"/>
-      <w:numFmt w:val="upperRoman"/>
-      <w:suff w:val="space"/>
-      <w:lvlText w:val="%1."/>
-      <w:lvlJc w:val="left"/>
-    </w:lvl>
-  </w:abstractNum>
-  <w:abstractNum w:abstractNumId="2">
     <w:nsid w:val="A0AF6A94"/>
     <w:multiLevelType w:val="singleLevel"/>
     <w:tmpl w:val="A0AF6A94"/>
@@ -1685,29 +2205,7 @@
       </w:rPr>
     </w:lvl>
   </w:abstractNum>
-  <w:abstractNum w:abstractNumId="3">
-    <w:nsid w:val="C653C030"/>
-    <w:multiLevelType w:val="singleLevel"/>
-    <w:tmpl w:val="C653C030"/>
-    <w:lvl w:ilvl="0" w:tentative="0">
-      <w:start w:val="1"/>
-      <w:numFmt w:val="bullet"/>
-      <w:lvlText w:val=""/>
-      <w:lvlJc w:val="left"/>
-      <w:pPr>
-        <w:tabs>
-          <w:tab w:val="left" w:pos="420"/>
-        </w:tabs>
-        <w:ind w:left="940" w:leftChars="0" w:hanging="420" w:firstLineChars="0"/>
-      </w:pPr>
-      <w:rPr>
-        <w:rFonts w:hint="default" w:ascii="Wingdings" w:hAnsi="Wingdings"/>
-        <w:sz w:val="18"/>
-        <w:szCs w:val="18"/>
-      </w:rPr>
-    </w:lvl>
-  </w:abstractNum>
-  <w:abstractNum w:abstractNumId="4">
+  <w:abstractNum w:abstractNumId="2">
     <w:nsid w:val="E7C4FAB7"/>
     <w:multiLevelType w:val="singleLevel"/>
     <w:tmpl w:val="E7C4FAB7"/>
@@ -1729,7 +2227,7 @@
       </w:rPr>
     </w:lvl>
   </w:abstractNum>
-  <w:abstractNum w:abstractNumId="5">
+  <w:abstractNum w:abstractNumId="3">
     <w:nsid w:val="FFFFFF7C"/>
     <w:multiLevelType w:val="singleLevel"/>
     <w:tmpl w:val="FFFFFF7C"/>
@@ -1747,7 +2245,7 @@
       </w:pPr>
     </w:lvl>
   </w:abstractNum>
-  <w:abstractNum w:abstractNumId="6">
+  <w:abstractNum w:abstractNumId="4">
     <w:nsid w:val="FFFFFF7D"/>
     <w:multiLevelType w:val="singleLevel"/>
     <w:tmpl w:val="FFFFFF7D"/>
@@ -1765,7 +2263,7 @@
       </w:pPr>
     </w:lvl>
   </w:abstractNum>
-  <w:abstractNum w:abstractNumId="7">
+  <w:abstractNum w:abstractNumId="5">
     <w:nsid w:val="FFFFFF7E"/>
     <w:multiLevelType w:val="singleLevel"/>
     <w:tmpl w:val="FFFFFF7E"/>
@@ -1783,7 +2281,7 @@
       </w:pPr>
     </w:lvl>
   </w:abstractNum>
-  <w:abstractNum w:abstractNumId="8">
+  <w:abstractNum w:abstractNumId="6">
     <w:nsid w:val="FFFFFF7F"/>
     <w:multiLevelType w:val="singleLevel"/>
     <w:tmpl w:val="FFFFFF7F"/>
@@ -1801,7 +2299,7 @@
       </w:pPr>
     </w:lvl>
   </w:abstractNum>
-  <w:abstractNum w:abstractNumId="9">
+  <w:abstractNum w:abstractNumId="7">
     <w:nsid w:val="FFFFFF80"/>
     <w:multiLevelType w:val="singleLevel"/>
     <w:tmpl w:val="FFFFFF80"/>
@@ -1822,7 +2320,7 @@
       </w:rPr>
     </w:lvl>
   </w:abstractNum>
-  <w:abstractNum w:abstractNumId="10">
+  <w:abstractNum w:abstractNumId="8">
     <w:nsid w:val="FFFFFF81"/>
     <w:multiLevelType w:val="singleLevel"/>
     <w:tmpl w:val="FFFFFF81"/>
@@ -1843,7 +2341,7 @@
       </w:rPr>
     </w:lvl>
   </w:abstractNum>
-  <w:abstractNum w:abstractNumId="11">
+  <w:abstractNum w:abstractNumId="9">
     <w:nsid w:val="FFFFFF82"/>
     <w:multiLevelType w:val="singleLevel"/>
     <w:tmpl w:val="FFFFFF82"/>
@@ -1864,7 +2362,7 @@
       </w:rPr>
     </w:lvl>
   </w:abstractNum>
-  <w:abstractNum w:abstractNumId="12">
+  <w:abstractNum w:abstractNumId="10">
     <w:nsid w:val="FFFFFF83"/>
     <w:multiLevelType w:val="singleLevel"/>
     <w:tmpl w:val="FFFFFF83"/>
@@ -1885,7 +2383,7 @@
       </w:rPr>
     </w:lvl>
   </w:abstractNum>
-  <w:abstractNum w:abstractNumId="13">
+  <w:abstractNum w:abstractNumId="11">
     <w:nsid w:val="FFFFFF88"/>
     <w:multiLevelType w:val="singleLevel"/>
     <w:tmpl w:val="FFFFFF88"/>
@@ -1903,7 +2401,7 @@
       </w:pPr>
     </w:lvl>
   </w:abstractNum>
-  <w:abstractNum w:abstractNumId="14">
+  <w:abstractNum w:abstractNumId="12">
     <w:nsid w:val="FFFFFF89"/>
     <w:multiLevelType w:val="singleLevel"/>
     <w:tmpl w:val="FFFFFF89"/>
@@ -1924,7 +2422,7 @@
       </w:rPr>
     </w:lvl>
   </w:abstractNum>
-  <w:abstractNum w:abstractNumId="15">
+  <w:abstractNum w:abstractNumId="13">
     <w:nsid w:val="08E57CF9"/>
     <w:multiLevelType w:val="singleLevel"/>
     <w:tmpl w:val="08E57CF9"/>
@@ -1936,93 +2434,47 @@
       <w:lvlJc w:val="left"/>
     </w:lvl>
   </w:abstractNum>
-  <w:abstractNum w:abstractNumId="16">
-    <w:nsid w:val="286FBF4E"/>
-    <w:multiLevelType w:val="singleLevel"/>
-    <w:tmpl w:val="286FBF4E"/>
-    <w:lvl w:ilvl="0" w:tentative="0">
-      <w:start w:val="1"/>
-      <w:numFmt w:val="bullet"/>
-      <w:lvlText w:val=""/>
-      <w:lvlJc w:val="left"/>
-      <w:pPr>
-        <w:tabs>
-          <w:tab w:val="left" w:pos="420"/>
-        </w:tabs>
-        <w:ind w:left="420" w:leftChars="0" w:hanging="420" w:firstLineChars="0"/>
-      </w:pPr>
-      <w:rPr>
-        <w:rFonts w:hint="default" w:ascii="Wingdings" w:hAnsi="Wingdings"/>
-        <w:sz w:val="21"/>
-        <w:szCs w:val="21"/>
-      </w:rPr>
-    </w:lvl>
-  </w:abstractNum>
-  <w:abstractNum w:abstractNumId="17">
-    <w:nsid w:val="573F433D"/>
-    <w:multiLevelType w:val="singleLevel"/>
-    <w:tmpl w:val="573F433D"/>
-    <w:lvl w:ilvl="0" w:tentative="0">
-      <w:start w:val="1"/>
-      <w:numFmt w:val="decimal"/>
-      <w:suff w:val="space"/>
-      <w:lvlText w:val="%1."/>
-      <w:lvlJc w:val="left"/>
-    </w:lvl>
-  </w:abstractNum>
   <w:num w:numId="1">
-    <w:abstractNumId w:val="14"/>
+    <w:abstractNumId w:val="12"/>
   </w:num>
   <w:num w:numId="2">
-    <w:abstractNumId w:val="12"/>
+    <w:abstractNumId w:val="10"/>
   </w:num>
   <w:num w:numId="3">
+    <w:abstractNumId w:val="9"/>
+  </w:num>
+  <w:num w:numId="4">
+    <w:abstractNumId w:val="8"/>
+  </w:num>
+  <w:num w:numId="5">
+    <w:abstractNumId w:val="7"/>
+  </w:num>
+  <w:num w:numId="6">
     <w:abstractNumId w:val="11"/>
   </w:num>
-  <w:num w:numId="4">
-    <w:abstractNumId w:val="10"/>
+  <w:num w:numId="7">
+    <w:abstractNumId w:val="6"/>
   </w:num>
-  <w:num w:numId="5">
-    <w:abstractNumId w:val="9"/>
+  <w:num w:numId="8">
+    <w:abstractNumId w:val="5"/>
   </w:num>
-  <w:num w:numId="6">
+  <w:num w:numId="9">
+    <w:abstractNumId w:val="4"/>
+  </w:num>
+  <w:num w:numId="10">
+    <w:abstractNumId w:val="3"/>
+  </w:num>
+  <w:num w:numId="11">
     <w:abstractNumId w:val="13"/>
   </w:num>
-  <w:num w:numId="7">
-    <w:abstractNumId w:val="8"/>
-  </w:num>
-  <w:num w:numId="8">
-    <w:abstractNumId w:val="7"/>
-  </w:num>
-  <w:num w:numId="9">
-    <w:abstractNumId w:val="6"/>
-  </w:num>
-  <w:num w:numId="10">
-    <w:abstractNumId w:val="5"/>
-  </w:num>
-  <w:num w:numId="11">
-    <w:abstractNumId w:val="1"/>
-  </w:num>
   <w:num w:numId="12">
-    <w:abstractNumId w:val="15"/>
+    <w:abstractNumId w:val="0"/>
   </w:num>
   <w:num w:numId="13">
-    <w:abstractNumId w:val="0"/>
+    <w:abstractNumId w:val="1"/>
   </w:num>
   <w:num w:numId="14">
     <w:abstractNumId w:val="2"/>
-  </w:num>
-  <w:num w:numId="15">
-    <w:abstractNumId w:val="16"/>
-  </w:num>
-  <w:num w:numId="16">
-    <w:abstractNumId w:val="3"/>
-  </w:num>
-  <w:num w:numId="17">
-    <w:abstractNumId w:val="4"/>
-  </w:num>
-  <w:num w:numId="18">
-    <w:abstractNumId w:val="17"/>
   </w:num>
 </w:numbering>
 </file>
@@ -2032,7 +2484,7 @@
   <w:docDefaults>
     <w:rPrDefault>
       <w:rPr>
-        <w:rFonts w:asciiTheme="minorHAnsi" w:hAnsiTheme="minorHAnsi" w:eastAsiaTheme="minorEastAsia" w:cstheme="minorBidi"/>
+        <w:rFonts w:ascii="Times New Roman" w:hAnsi="Times New Roman" w:eastAsia="SimSun" w:cs="Times New Roman"/>
       </w:rPr>
     </w:rPrDefault>
     <w:pPrDefault/>
@@ -2051,31 +2503,31 @@
     <w:lsdException w:qFormat="1" w:unhideWhenUsed="0" w:uiPriority="0" w:semiHidden="0" w:name="index 1"/>
     <w:lsdException w:qFormat="1" w:unhideWhenUsed="0" w:uiPriority="0" w:semiHidden="0" w:name="index 2"/>
     <w:lsdException w:qFormat="1" w:unhideWhenUsed="0" w:uiPriority="0" w:semiHidden="0" w:name="index 3"/>
-    <w:lsdException w:unhideWhenUsed="0" w:uiPriority="0" w:semiHidden="0" w:name="index 4"/>
+    <w:lsdException w:qFormat="1" w:unhideWhenUsed="0" w:uiPriority="0" w:semiHidden="0" w:name="index 4"/>
     <w:lsdException w:qFormat="1" w:unhideWhenUsed="0" w:uiPriority="0" w:semiHidden="0" w:name="index 5"/>
     <w:lsdException w:qFormat="1" w:unhideWhenUsed="0" w:uiPriority="0" w:semiHidden="0" w:name="index 6"/>
     <w:lsdException w:qFormat="1" w:unhideWhenUsed="0" w:uiPriority="0" w:semiHidden="0" w:name="index 7"/>
     <w:lsdException w:qFormat="1" w:unhideWhenUsed="0" w:uiPriority="0" w:semiHidden="0" w:name="index 8"/>
     <w:lsdException w:qFormat="1" w:unhideWhenUsed="0" w:uiPriority="0" w:semiHidden="0" w:name="index 9"/>
-    <w:lsdException w:unhideWhenUsed="0" w:uiPriority="0" w:semiHidden="0" w:name="toc 1"/>
-    <w:lsdException w:unhideWhenUsed="0" w:uiPriority="0" w:semiHidden="0" w:name="toc 2"/>
-    <w:lsdException w:unhideWhenUsed="0" w:uiPriority="0" w:semiHidden="0" w:name="toc 3"/>
+    <w:lsdException w:qFormat="1" w:unhideWhenUsed="0" w:uiPriority="0" w:semiHidden="0" w:name="toc 1"/>
+    <w:lsdException w:qFormat="1" w:unhideWhenUsed="0" w:uiPriority="0" w:semiHidden="0" w:name="toc 2"/>
+    <w:lsdException w:qFormat="1" w:unhideWhenUsed="0" w:uiPriority="0" w:semiHidden="0" w:name="toc 3"/>
     <w:lsdException w:qFormat="1" w:unhideWhenUsed="0" w:uiPriority="0" w:semiHidden="0" w:name="toc 4"/>
-    <w:lsdException w:unhideWhenUsed="0" w:uiPriority="0" w:semiHidden="0" w:name="toc 5"/>
-    <w:lsdException w:unhideWhenUsed="0" w:uiPriority="0" w:semiHidden="0" w:name="toc 6"/>
-    <w:lsdException w:unhideWhenUsed="0" w:uiPriority="0" w:semiHidden="0" w:name="toc 7"/>
-    <w:lsdException w:unhideWhenUsed="0" w:uiPriority="0" w:semiHidden="0" w:name="toc 8"/>
-    <w:lsdException w:unhideWhenUsed="0" w:uiPriority="0" w:semiHidden="0" w:name="toc 9"/>
+    <w:lsdException w:qFormat="1" w:unhideWhenUsed="0" w:uiPriority="0" w:semiHidden="0" w:name="toc 5"/>
+    <w:lsdException w:qFormat="1" w:unhideWhenUsed="0" w:uiPriority="0" w:semiHidden="0" w:name="toc 6"/>
+    <w:lsdException w:qFormat="1" w:unhideWhenUsed="0" w:uiPriority="0" w:semiHidden="0" w:name="toc 7"/>
+    <w:lsdException w:qFormat="1" w:unhideWhenUsed="0" w:uiPriority="0" w:semiHidden="0" w:name="toc 8"/>
+    <w:lsdException w:qFormat="1" w:unhideWhenUsed="0" w:uiPriority="0" w:semiHidden="0" w:name="toc 9"/>
     <w:lsdException w:qFormat="1" w:unhideWhenUsed="0" w:uiPriority="0" w:semiHidden="0" w:name="Normal Indent"/>
     <w:lsdException w:qFormat="1" w:unhideWhenUsed="0" w:uiPriority="0" w:semiHidden="0" w:name="footnote text"/>
     <w:lsdException w:qFormat="1" w:unhideWhenUsed="0" w:uiPriority="0" w:semiHidden="0" w:name="annotation text"/>
-    <w:lsdException w:unhideWhenUsed="0" w:uiPriority="0" w:semiHidden="0" w:name="header"/>
+    <w:lsdException w:qFormat="1" w:unhideWhenUsed="0" w:uiPriority="0" w:semiHidden="0" w:name="header"/>
     <w:lsdException w:unhideWhenUsed="0" w:uiPriority="0" w:semiHidden="0" w:name="footer"/>
     <w:lsdException w:unhideWhenUsed="0" w:uiPriority="0" w:semiHidden="0" w:name="index heading"/>
     <w:lsdException w:qFormat="1" w:uiPriority="0" w:name="caption"/>
     <w:lsdException w:qFormat="1" w:unhideWhenUsed="0" w:uiPriority="0" w:semiHidden="0" w:name="table of figures"/>
     <w:lsdException w:qFormat="1" w:unhideWhenUsed="0" w:uiPriority="0" w:semiHidden="0" w:name="envelope address"/>
-    <w:lsdException w:unhideWhenUsed="0" w:uiPriority="0" w:semiHidden="0" w:name="envelope return"/>
+    <w:lsdException w:qFormat="1" w:unhideWhenUsed="0" w:uiPriority="0" w:semiHidden="0" w:name="envelope return"/>
     <w:lsdException w:qFormat="1" w:unhideWhenUsed="0" w:uiPriority="0" w:semiHidden="0" w:name="footnote reference"/>
     <w:lsdException w:qFormat="1" w:unhideWhenUsed="0" w:uiPriority="0" w:semiHidden="0" w:name="annotation reference"/>
     <w:lsdException w:qFormat="1" w:unhideWhenUsed="0" w:uiPriority="0" w:semiHidden="0" w:name="line number"/>
@@ -2084,7 +2536,7 @@
     <w:lsdException w:qFormat="1" w:unhideWhenUsed="0" w:uiPriority="0" w:semiHidden="0" w:name="endnote text"/>
     <w:lsdException w:qFormat="1" w:unhideWhenUsed="0" w:uiPriority="0" w:semiHidden="0" w:name="table of authorities"/>
     <w:lsdException w:qFormat="1" w:unhideWhenUsed="0" w:uiPriority="0" w:semiHidden="0" w:name="macro"/>
-    <w:lsdException w:unhideWhenUsed="0" w:uiPriority="0" w:semiHidden="0" w:name="toa heading"/>
+    <w:lsdException w:qFormat="1" w:unhideWhenUsed="0" w:uiPriority="0" w:semiHidden="0" w:name="toa heading"/>
     <w:lsdException w:qFormat="1" w:unhideWhenUsed="0" w:uiPriority="0" w:semiHidden="0" w:name="List"/>
     <w:lsdException w:qFormat="1" w:unhideWhenUsed="0" w:uiPriority="0" w:semiHidden="0" w:name="List Bullet"/>
     <w:lsdException w:qFormat="1" w:unhideWhenUsed="0" w:uiPriority="0" w:semiHidden="0" w:name="List Number"/>
@@ -2095,41 +2547,41 @@
     <w:lsdException w:qFormat="1" w:unhideWhenUsed="0" w:uiPriority="0" w:semiHidden="0" w:name="List Bullet 2"/>
     <w:lsdException w:qFormat="1" w:unhideWhenUsed="0" w:uiPriority="0" w:semiHidden="0" w:name="List Bullet 3"/>
     <w:lsdException w:qFormat="1" w:unhideWhenUsed="0" w:uiPriority="0" w:semiHidden="0" w:name="List Bullet 4"/>
-    <w:lsdException w:unhideWhenUsed="0" w:uiPriority="0" w:semiHidden="0" w:name="List Bullet 5"/>
+    <w:lsdException w:qFormat="1" w:unhideWhenUsed="0" w:uiPriority="0" w:semiHidden="0" w:name="List Bullet 5"/>
     <w:lsdException w:qFormat="1" w:unhideWhenUsed="0" w:uiPriority="0" w:semiHidden="0" w:name="List Number 2"/>
     <w:lsdException w:qFormat="1" w:unhideWhenUsed="0" w:uiPriority="0" w:semiHidden="0" w:name="List Number 3"/>
-    <w:lsdException w:unhideWhenUsed="0" w:uiPriority="0" w:semiHidden="0" w:name="List Number 4"/>
+    <w:lsdException w:qFormat="1" w:unhideWhenUsed="0" w:uiPriority="0" w:semiHidden="0" w:name="List Number 4"/>
     <w:lsdException w:qFormat="1" w:unhideWhenUsed="0" w:uiPriority="0" w:semiHidden="0" w:name="List Number 5"/>
     <w:lsdException w:qFormat="1" w:unhideWhenUsed="0" w:uiPriority="0" w:semiHidden="0" w:name="Title"/>
     <w:lsdException w:qFormat="1" w:unhideWhenUsed="0" w:uiPriority="0" w:semiHidden="0" w:name="Closing"/>
     <w:lsdException w:qFormat="1" w:unhideWhenUsed="0" w:uiPriority="0" w:semiHidden="0" w:name="Signature"/>
     <w:lsdException w:qFormat="1" w:unhideWhenUsed="0" w:uiPriority="0" w:name="Default Paragraph Font"/>
-    <w:lsdException w:unhideWhenUsed="0" w:uiPriority="0" w:semiHidden="0" w:name="Body Text"/>
+    <w:lsdException w:qFormat="1" w:unhideWhenUsed="0" w:uiPriority="0" w:semiHidden="0" w:name="Body Text"/>
     <w:lsdException w:unhideWhenUsed="0" w:uiPriority="0" w:semiHidden="0" w:name="Body Text Indent"/>
     <w:lsdException w:qFormat="1" w:unhideWhenUsed="0" w:uiPriority="0" w:semiHidden="0" w:name="List Continue"/>
-    <w:lsdException w:unhideWhenUsed="0" w:uiPriority="0" w:semiHidden="0" w:name="List Continue 2"/>
-    <w:lsdException w:unhideWhenUsed="0" w:uiPriority="0" w:semiHidden="0" w:name="List Continue 3"/>
+    <w:lsdException w:qFormat="1" w:unhideWhenUsed="0" w:uiPriority="0" w:semiHidden="0" w:name="List Continue 2"/>
+    <w:lsdException w:qFormat="1" w:unhideWhenUsed="0" w:uiPriority="0" w:semiHidden="0" w:name="List Continue 3"/>
     <w:lsdException w:qFormat="1" w:unhideWhenUsed="0" w:uiPriority="0" w:semiHidden="0" w:name="List Continue 4"/>
     <w:lsdException w:qFormat="1" w:unhideWhenUsed="0" w:uiPriority="0" w:semiHidden="0" w:name="List Continue 5"/>
     <w:lsdException w:qFormat="1" w:unhideWhenUsed="0" w:uiPriority="0" w:semiHidden="0" w:name="Message Header"/>
     <w:lsdException w:qFormat="1" w:unhideWhenUsed="0" w:uiPriority="0" w:semiHidden="0" w:name="Subtitle"/>
     <w:lsdException w:qFormat="1" w:unhideWhenUsed="0" w:uiPriority="0" w:semiHidden="0" w:name="Salutation"/>
-    <w:lsdException w:unhideWhenUsed="0" w:uiPriority="0" w:semiHidden="0" w:name="Date"/>
+    <w:lsdException w:qFormat="1" w:unhideWhenUsed="0" w:uiPriority="0" w:semiHidden="0" w:name="Date"/>
     <w:lsdException w:unhideWhenUsed="0" w:uiPriority="0" w:semiHidden="0" w:name="Body Text First Indent"/>
-    <w:lsdException w:unhideWhenUsed="0" w:uiPriority="0" w:semiHidden="0" w:name="Body Text First Indent 2"/>
+    <w:lsdException w:qFormat="1" w:unhideWhenUsed="0" w:uiPriority="0" w:semiHidden="0" w:name="Body Text First Indent 2"/>
     <w:lsdException w:qFormat="1" w:unhideWhenUsed="0" w:uiPriority="0" w:semiHidden="0" w:name="Note Heading"/>
-    <w:lsdException w:unhideWhenUsed="0" w:uiPriority="0" w:semiHidden="0" w:name="Body Text 2"/>
+    <w:lsdException w:qFormat="1" w:unhideWhenUsed="0" w:uiPriority="0" w:semiHidden="0" w:name="Body Text 2"/>
     <w:lsdException w:unhideWhenUsed="0" w:uiPriority="0" w:semiHidden="0" w:name="Body Text 3"/>
     <w:lsdException w:unhideWhenUsed="0" w:uiPriority="0" w:semiHidden="0" w:name="Body Text Indent 2"/>
     <w:lsdException w:unhideWhenUsed="0" w:uiPriority="0" w:semiHidden="0" w:name="Body Text Indent 3"/>
-    <w:lsdException w:unhideWhenUsed="0" w:uiPriority="0" w:semiHidden="0" w:name="Block Text"/>
+    <w:lsdException w:qFormat="1" w:unhideWhenUsed="0" w:uiPriority="0" w:semiHidden="0" w:name="Block Text"/>
     <w:lsdException w:qFormat="1" w:unhideWhenUsed="0" w:uiPriority="0" w:semiHidden="0" w:name="Hyperlink"/>
     <w:lsdException w:qFormat="1" w:unhideWhenUsed="0" w:uiPriority="0" w:semiHidden="0" w:name="FollowedHyperlink"/>
     <w:lsdException w:qFormat="1" w:unhideWhenUsed="0" w:uiPriority="0" w:semiHidden="0" w:name="Strong"/>
     <w:lsdException w:qFormat="1" w:unhideWhenUsed="0" w:uiPriority="0" w:semiHidden="0" w:name="Emphasis"/>
     <w:lsdException w:qFormat="1" w:unhideWhenUsed="0" w:uiPriority="0" w:semiHidden="0" w:name="Document Map"/>
-    <w:lsdException w:unhideWhenUsed="0" w:uiPriority="0" w:semiHidden="0" w:name="Plain Text"/>
-    <w:lsdException w:unhideWhenUsed="0" w:uiPriority="0" w:semiHidden="0" w:name="E-mail Signature"/>
+    <w:lsdException w:qFormat="1" w:unhideWhenUsed="0" w:uiPriority="0" w:semiHidden="0" w:name="Plain Text"/>
+    <w:lsdException w:qFormat="1" w:unhideWhenUsed="0" w:uiPriority="0" w:semiHidden="0" w:name="E-mail Signature"/>
     <w:lsdException w:qFormat="1" w:unhideWhenUsed="0" w:uiPriority="0" w:semiHidden="0" w:name="Normal (Web)"/>
     <w:lsdException w:qFormat="1" w:unhideWhenUsed="0" w:uiPriority="0" w:semiHidden="0" w:name="HTML Acronym"/>
     <w:lsdException w:qFormat="1" w:unhideWhenUsed="0" w:uiPriority="0" w:semiHidden="0" w:name="HTML Address"/>
@@ -2144,14 +2596,14 @@
     <w:lsdException w:unhideWhenUsed="0" w:uiPriority="0" w:name="Normal Table"/>
     <w:lsdException w:qFormat="1" w:unhideWhenUsed="0" w:uiPriority="0" w:semiHidden="0" w:name="annotation subject"/>
     <w:lsdException w:qFormat="1" w:unhideWhenUsed="0" w:uiPriority="0" w:semiHidden="0" w:name="Table Simple 1"/>
-    <w:lsdException w:unhideWhenUsed="0" w:uiPriority="0" w:semiHidden="0" w:name="Table Simple 2"/>
-    <w:lsdException w:unhideWhenUsed="0" w:uiPriority="0" w:semiHidden="0" w:name="Table Simple 3"/>
+    <w:lsdException w:qFormat="1" w:unhideWhenUsed="0" w:uiPriority="0" w:semiHidden="0" w:name="Table Simple 2"/>
+    <w:lsdException w:qFormat="1" w:unhideWhenUsed="0" w:uiPriority="0" w:semiHidden="0" w:name="Table Simple 3"/>
     <w:lsdException w:qFormat="1" w:unhideWhenUsed="0" w:uiPriority="0" w:semiHidden="0" w:name="Table Classic 1"/>
-    <w:lsdException w:unhideWhenUsed="0" w:uiPriority="0" w:semiHidden="0" w:name="Table Classic 2"/>
+    <w:lsdException w:qFormat="1" w:unhideWhenUsed="0" w:uiPriority="0" w:semiHidden="0" w:name="Table Classic 2"/>
     <w:lsdException w:qFormat="1" w:unhideWhenUsed="0" w:uiPriority="0" w:semiHidden="0" w:name="Table Classic 3"/>
     <w:lsdException w:qFormat="1" w:unhideWhenUsed="0" w:uiPriority="0" w:semiHidden="0" w:name="Table Classic 4"/>
     <w:lsdException w:qFormat="1" w:unhideWhenUsed="0" w:uiPriority="0" w:semiHidden="0" w:name="Table Colorful 1"/>
-    <w:lsdException w:unhideWhenUsed="0" w:uiPriority="0" w:semiHidden="0" w:name="Table Colorful 2"/>
+    <w:lsdException w:qFormat="1" w:unhideWhenUsed="0" w:uiPriority="0" w:semiHidden="0" w:name="Table Colorful 2"/>
     <w:lsdException w:qFormat="1" w:unhideWhenUsed="0" w:uiPriority="0" w:semiHidden="0" w:name="Table Colorful 3"/>
     <w:lsdException w:qFormat="1" w:unhideWhenUsed="0" w:uiPriority="0" w:semiHidden="0" w:name="Table Columns 1"/>
     <w:lsdException w:qFormat="1" w:unhideWhenUsed="0" w:uiPriority="0" w:semiHidden="0" w:name="Table Columns 2"/>
@@ -2170,7 +2622,7 @@
     <w:lsdException w:qFormat="1" w:unhideWhenUsed="0" w:uiPriority="0" w:semiHidden="0" w:name="Table List 2"/>
     <w:lsdException w:qFormat="1" w:unhideWhenUsed="0" w:uiPriority="0" w:semiHidden="0" w:name="Table List 3"/>
     <w:lsdException w:qFormat="1" w:unhideWhenUsed="0" w:uiPriority="0" w:semiHidden="0" w:name="Table List 4"/>
-    <w:lsdException w:unhideWhenUsed="0" w:uiPriority="0" w:semiHidden="0" w:name="Table List 5"/>
+    <w:lsdException w:qFormat="1" w:unhideWhenUsed="0" w:uiPriority="0" w:semiHidden="0" w:name="Table List 5"/>
     <w:lsdException w:qFormat="1" w:unhideWhenUsed="0" w:uiPriority="0" w:semiHidden="0" w:name="Table List 6"/>
     <w:lsdException w:qFormat="1" w:unhideWhenUsed="0" w:uiPriority="0" w:semiHidden="0" w:name="Table List 7"/>
     <w:lsdException w:qFormat="1" w:unhideWhenUsed="0" w:uiPriority="0" w:semiHidden="0" w:name="Table List 8"/>
@@ -2181,111 +2633,111 @@
     <w:lsdException w:qFormat="1" w:unhideWhenUsed="0" w:uiPriority="0" w:semiHidden="0" w:name="Table Elegant"/>
     <w:lsdException w:qFormat="1" w:unhideWhenUsed="0" w:uiPriority="0" w:semiHidden="0" w:name="Table Professional"/>
     <w:lsdException w:qFormat="1" w:unhideWhenUsed="0" w:uiPriority="0" w:semiHidden="0" w:name="Table Subtle 1"/>
-    <w:lsdException w:unhideWhenUsed="0" w:uiPriority="0" w:semiHidden="0" w:name="Table Subtle 2"/>
-    <w:lsdException w:unhideWhenUsed="0" w:uiPriority="0" w:semiHidden="0" w:name="Table Web 1"/>
+    <w:lsdException w:qFormat="1" w:unhideWhenUsed="0" w:uiPriority="0" w:semiHidden="0" w:name="Table Subtle 2"/>
+    <w:lsdException w:qFormat="1" w:unhideWhenUsed="0" w:uiPriority="0" w:semiHidden="0" w:name="Table Web 1"/>
     <w:lsdException w:qFormat="1" w:unhideWhenUsed="0" w:uiPriority="0" w:semiHidden="0" w:name="Table Web 2"/>
-    <w:lsdException w:unhideWhenUsed="0" w:uiPriority="0" w:semiHidden="0" w:name="Table Web 3"/>
+    <w:lsdException w:qFormat="1" w:unhideWhenUsed="0" w:uiPriority="0" w:semiHidden="0" w:name="Table Web 3"/>
     <w:lsdException w:unhideWhenUsed="0" w:uiPriority="0" w:semiHidden="0" w:name="Balloon Text"/>
     <w:lsdException w:qFormat="1" w:unhideWhenUsed="0" w:uiPriority="0" w:semiHidden="0" w:name="Table Grid"/>
     <w:lsdException w:qFormat="1" w:unhideWhenUsed="0" w:uiPriority="0" w:semiHidden="0" w:name="Table Theme"/>
-    <w:lsdException w:unhideWhenUsed="0" w:uiPriority="60" w:semiHidden="0" w:name="Light Shading"/>
-    <w:lsdException w:unhideWhenUsed="0" w:uiPriority="61" w:semiHidden="0" w:name="Light List"/>
+    <w:lsdException w:qFormat="1" w:unhideWhenUsed="0" w:uiPriority="60" w:semiHidden="0" w:name="Light Shading"/>
+    <w:lsdException w:qFormat="1" w:unhideWhenUsed="0" w:uiPriority="61" w:semiHidden="0" w:name="Light List"/>
     <w:lsdException w:qFormat="1" w:unhideWhenUsed="0" w:uiPriority="62" w:semiHidden="0" w:name="Light Grid"/>
     <w:lsdException w:qFormat="1" w:unhideWhenUsed="0" w:uiPriority="63" w:semiHidden="0" w:name="Medium Shading 1"/>
-    <w:lsdException w:unhideWhenUsed="0" w:uiPriority="64" w:semiHidden="0" w:name="Medium Shading 2"/>
+    <w:lsdException w:qFormat="1" w:unhideWhenUsed="0" w:uiPriority="64" w:semiHidden="0" w:name="Medium Shading 2"/>
     <w:lsdException w:qFormat="1" w:unhideWhenUsed="0" w:uiPriority="65" w:semiHidden="0" w:name="Medium List 1"/>
-    <w:lsdException w:unhideWhenUsed="0" w:uiPriority="66" w:semiHidden="0" w:name="Medium List 2"/>
-    <w:lsdException w:unhideWhenUsed="0" w:uiPriority="67" w:semiHidden="0" w:name="Medium Grid 1"/>
-    <w:lsdException w:unhideWhenUsed="0" w:uiPriority="68" w:semiHidden="0" w:name="Medium Grid 2"/>
+    <w:lsdException w:qFormat="1" w:unhideWhenUsed="0" w:uiPriority="66" w:semiHidden="0" w:name="Medium List 2"/>
+    <w:lsdException w:qFormat="1" w:unhideWhenUsed="0" w:uiPriority="67" w:semiHidden="0" w:name="Medium Grid 1"/>
+    <w:lsdException w:qFormat="1" w:unhideWhenUsed="0" w:uiPriority="68" w:semiHidden="0" w:name="Medium Grid 2"/>
     <w:lsdException w:unhideWhenUsed="0" w:uiPriority="69" w:semiHidden="0" w:name="Medium Grid 3"/>
-    <w:lsdException w:unhideWhenUsed="0" w:uiPriority="70" w:semiHidden="0" w:name="Dark List"/>
-    <w:lsdException w:unhideWhenUsed="0" w:uiPriority="71" w:semiHidden="0" w:name="Colorful Shading"/>
-    <w:lsdException w:unhideWhenUsed="0" w:uiPriority="72" w:semiHidden="0" w:name="Colorful List"/>
-    <w:lsdException w:unhideWhenUsed="0" w:uiPriority="73" w:semiHidden="0" w:name="Colorful Grid"/>
+    <w:lsdException w:qFormat="1" w:unhideWhenUsed="0" w:uiPriority="70" w:semiHidden="0" w:name="Dark List"/>
+    <w:lsdException w:qFormat="1" w:unhideWhenUsed="0" w:uiPriority="71" w:semiHidden="0" w:name="Colorful Shading"/>
+    <w:lsdException w:qFormat="1" w:unhideWhenUsed="0" w:uiPriority="72" w:semiHidden="0" w:name="Colorful List"/>
+    <w:lsdException w:qFormat="1" w:unhideWhenUsed="0" w:uiPriority="73" w:semiHidden="0" w:name="Colorful Grid"/>
     <w:lsdException w:qFormat="1" w:unhideWhenUsed="0" w:uiPriority="60" w:semiHidden="0" w:name="Light Shading Accent 1"/>
-    <w:lsdException w:unhideWhenUsed="0" w:uiPriority="61" w:semiHidden="0" w:name="Light List Accent 1"/>
-    <w:lsdException w:unhideWhenUsed="0" w:uiPriority="62" w:semiHidden="0" w:name="Light Grid Accent 1"/>
-    <w:lsdException w:unhideWhenUsed="0" w:uiPriority="63" w:semiHidden="0" w:name="Medium Shading 1 Accent 1"/>
+    <w:lsdException w:qFormat="1" w:unhideWhenUsed="0" w:uiPriority="61" w:semiHidden="0" w:name="Light List Accent 1"/>
+    <w:lsdException w:qFormat="1" w:unhideWhenUsed="0" w:uiPriority="62" w:semiHidden="0" w:name="Light Grid Accent 1"/>
+    <w:lsdException w:qFormat="1" w:unhideWhenUsed="0" w:uiPriority="63" w:semiHidden="0" w:name="Medium Shading 1 Accent 1"/>
     <w:lsdException w:qFormat="1" w:unhideWhenUsed="0" w:uiPriority="64" w:semiHidden="0" w:name="Medium Shading 2 Accent 1"/>
-    <w:lsdException w:unhideWhenUsed="0" w:uiPriority="65" w:semiHidden="0" w:name="Medium List 1 Accent 1"/>
-    <w:lsdException w:unhideWhenUsed="0" w:uiPriority="66" w:semiHidden="0" w:name="Medium List 2 Accent 1"/>
-    <w:lsdException w:unhideWhenUsed="0" w:uiPriority="67" w:semiHidden="0" w:name="Medium Grid 1 Accent 1"/>
+    <w:lsdException w:qFormat="1" w:unhideWhenUsed="0" w:uiPriority="65" w:semiHidden="0" w:name="Medium List 1 Accent 1"/>
+    <w:lsdException w:qFormat="1" w:unhideWhenUsed="0" w:uiPriority="66" w:semiHidden="0" w:name="Medium List 2 Accent 1"/>
+    <w:lsdException w:qFormat="1" w:unhideWhenUsed="0" w:uiPriority="67" w:semiHidden="0" w:name="Medium Grid 1 Accent 1"/>
     <w:lsdException w:unhideWhenUsed="0" w:uiPriority="68" w:semiHidden="0" w:name="Medium Grid 2 Accent 1"/>
     <w:lsdException w:unhideWhenUsed="0" w:uiPriority="69" w:semiHidden="0" w:name="Medium Grid 3 Accent 1"/>
-    <w:lsdException w:unhideWhenUsed="0" w:uiPriority="70" w:semiHidden="0" w:name="Dark List Accent 1"/>
-    <w:lsdException w:unhideWhenUsed="0" w:uiPriority="71" w:semiHidden="0" w:name="Colorful Shading Accent 1"/>
+    <w:lsdException w:qFormat="1" w:unhideWhenUsed="0" w:uiPriority="70" w:semiHidden="0" w:name="Dark List Accent 1"/>
+    <w:lsdException w:qFormat="1" w:unhideWhenUsed="0" w:uiPriority="71" w:semiHidden="0" w:name="Colorful Shading Accent 1"/>
     <w:lsdException w:unhideWhenUsed="0" w:uiPriority="72" w:semiHidden="0" w:name="Colorful List Accent 1"/>
-    <w:lsdException w:unhideWhenUsed="0" w:uiPriority="73" w:semiHidden="0" w:name="Colorful Grid Accent 1"/>
-    <w:lsdException w:unhideWhenUsed="0" w:uiPriority="60" w:semiHidden="0" w:name="Light Shading Accent 2"/>
-    <w:lsdException w:unhideWhenUsed="0" w:uiPriority="61" w:semiHidden="0" w:name="Light List Accent 2"/>
-    <w:lsdException w:unhideWhenUsed="0" w:uiPriority="62" w:semiHidden="0" w:name="Light Grid Accent 2"/>
-    <w:lsdException w:unhideWhenUsed="0" w:uiPriority="63" w:semiHidden="0" w:name="Medium Shading 1 Accent 2"/>
-    <w:lsdException w:unhideWhenUsed="0" w:uiPriority="64" w:semiHidden="0" w:name="Medium Shading 2 Accent 2"/>
+    <w:lsdException w:qFormat="1" w:unhideWhenUsed="0" w:uiPriority="73" w:semiHidden="0" w:name="Colorful Grid Accent 1"/>
+    <w:lsdException w:qFormat="1" w:unhideWhenUsed="0" w:uiPriority="60" w:semiHidden="0" w:name="Light Shading Accent 2"/>
+    <w:lsdException w:qFormat="1" w:unhideWhenUsed="0" w:uiPriority="61" w:semiHidden="0" w:name="Light List Accent 2"/>
+    <w:lsdException w:qFormat="1" w:unhideWhenUsed="0" w:uiPriority="62" w:semiHidden="0" w:name="Light Grid Accent 2"/>
+    <w:lsdException w:qFormat="1" w:unhideWhenUsed="0" w:uiPriority="63" w:semiHidden="0" w:name="Medium Shading 1 Accent 2"/>
+    <w:lsdException w:qFormat="1" w:unhideWhenUsed="0" w:uiPriority="64" w:semiHidden="0" w:name="Medium Shading 2 Accent 2"/>
     <w:lsdException w:qFormat="1" w:unhideWhenUsed="0" w:uiPriority="65" w:semiHidden="0" w:name="Medium List 1 Accent 2"/>
     <w:lsdException w:unhideWhenUsed="0" w:uiPriority="66" w:semiHidden="0" w:name="Medium List 2 Accent 2"/>
-    <w:lsdException w:unhideWhenUsed="0" w:uiPriority="67" w:semiHidden="0" w:name="Medium Grid 1 Accent 2"/>
+    <w:lsdException w:qFormat="1" w:unhideWhenUsed="0" w:uiPriority="67" w:semiHidden="0" w:name="Medium Grid 1 Accent 2"/>
     <w:lsdException w:unhideWhenUsed="0" w:uiPriority="68" w:semiHidden="0" w:name="Medium Grid 2 Accent 2"/>
     <w:lsdException w:unhideWhenUsed="0" w:uiPriority="69" w:semiHidden="0" w:name="Medium Grid 3 Accent 2"/>
-    <w:lsdException w:unhideWhenUsed="0" w:uiPriority="70" w:semiHidden="0" w:name="Dark List Accent 2"/>
-    <w:lsdException w:unhideWhenUsed="0" w:uiPriority="71" w:semiHidden="0" w:name="Colorful Shading Accent 2"/>
-    <w:lsdException w:unhideWhenUsed="0" w:uiPriority="72" w:semiHidden="0" w:name="Colorful List Accent 2"/>
-    <w:lsdException w:unhideWhenUsed="0" w:uiPriority="73" w:semiHidden="0" w:name="Colorful Grid Accent 2"/>
-    <w:lsdException w:unhideWhenUsed="0" w:uiPriority="60" w:semiHidden="0" w:name="Light Shading Accent 3"/>
-    <w:lsdException w:unhideWhenUsed="0" w:uiPriority="61" w:semiHidden="0" w:name="Light List Accent 3"/>
-    <w:lsdException w:unhideWhenUsed="0" w:uiPriority="62" w:semiHidden="0" w:name="Light Grid Accent 3"/>
-    <w:lsdException w:unhideWhenUsed="0" w:uiPriority="63" w:semiHidden="0" w:name="Medium Shading 1 Accent 3"/>
-    <w:lsdException w:unhideWhenUsed="0" w:uiPriority="64" w:semiHidden="0" w:name="Medium Shading 2 Accent 3"/>
+    <w:lsdException w:qFormat="1" w:unhideWhenUsed="0" w:uiPriority="70" w:semiHidden="0" w:name="Dark List Accent 2"/>
+    <w:lsdException w:qFormat="1" w:unhideWhenUsed="0" w:uiPriority="71" w:semiHidden="0" w:name="Colorful Shading Accent 2"/>
+    <w:lsdException w:qFormat="1" w:unhideWhenUsed="0" w:uiPriority="72" w:semiHidden="0" w:name="Colorful List Accent 2"/>
+    <w:lsdException w:qFormat="1" w:unhideWhenUsed="0" w:uiPriority="73" w:semiHidden="0" w:name="Colorful Grid Accent 2"/>
+    <w:lsdException w:qFormat="1" w:unhideWhenUsed="0" w:uiPriority="60" w:semiHidden="0" w:name="Light Shading Accent 3"/>
+    <w:lsdException w:qFormat="1" w:unhideWhenUsed="0" w:uiPriority="61" w:semiHidden="0" w:name="Light List Accent 3"/>
+    <w:lsdException w:qFormat="1" w:unhideWhenUsed="0" w:uiPriority="62" w:semiHidden="0" w:name="Light Grid Accent 3"/>
+    <w:lsdException w:qFormat="1" w:unhideWhenUsed="0" w:uiPriority="63" w:semiHidden="0" w:name="Medium Shading 1 Accent 3"/>
+    <w:lsdException w:qFormat="1" w:unhideWhenUsed="0" w:uiPriority="64" w:semiHidden="0" w:name="Medium Shading 2 Accent 3"/>
     <w:lsdException w:qFormat="1" w:unhideWhenUsed="0" w:uiPriority="65" w:semiHidden="0" w:name="Medium List 1 Accent 3"/>
-    <w:lsdException w:unhideWhenUsed="0" w:uiPriority="66" w:semiHidden="0" w:name="Medium List 2 Accent 3"/>
-    <w:lsdException w:unhideWhenUsed="0" w:uiPriority="67" w:semiHidden="0" w:name="Medium Grid 1 Accent 3"/>
+    <w:lsdException w:qFormat="1" w:unhideWhenUsed="0" w:uiPriority="66" w:semiHidden="0" w:name="Medium List 2 Accent 3"/>
+    <w:lsdException w:qFormat="1" w:unhideWhenUsed="0" w:uiPriority="67" w:semiHidden="0" w:name="Medium Grid 1 Accent 3"/>
     <w:lsdException w:unhideWhenUsed="0" w:uiPriority="68" w:semiHidden="0" w:name="Medium Grid 2 Accent 3"/>
     <w:lsdException w:unhideWhenUsed="0" w:uiPriority="69" w:semiHidden="0" w:name="Medium Grid 3 Accent 3"/>
-    <w:lsdException w:unhideWhenUsed="0" w:uiPriority="70" w:semiHidden="0" w:name="Dark List Accent 3"/>
-    <w:lsdException w:unhideWhenUsed="0" w:uiPriority="71" w:semiHidden="0" w:name="Colorful Shading Accent 3"/>
-    <w:lsdException w:unhideWhenUsed="0" w:uiPriority="72" w:semiHidden="0" w:name="Colorful List Accent 3"/>
-    <w:lsdException w:unhideWhenUsed="0" w:uiPriority="73" w:semiHidden="0" w:name="Colorful Grid Accent 3"/>
-    <w:lsdException w:unhideWhenUsed="0" w:uiPriority="60" w:semiHidden="0" w:name="Light Shading Accent 4"/>
-    <w:lsdException w:unhideWhenUsed="0" w:uiPriority="61" w:semiHidden="0" w:name="Light List Accent 4"/>
-    <w:lsdException w:unhideWhenUsed="0" w:uiPriority="62" w:semiHidden="0" w:name="Light Grid Accent 4"/>
-    <w:lsdException w:unhideWhenUsed="0" w:uiPriority="63" w:semiHidden="0" w:name="Medium Shading 1 Accent 4"/>
-    <w:lsdException w:unhideWhenUsed="0" w:uiPriority="64" w:semiHidden="0" w:name="Medium Shading 2 Accent 4"/>
+    <w:lsdException w:qFormat="1" w:unhideWhenUsed="0" w:uiPriority="70" w:semiHidden="0" w:name="Dark List Accent 3"/>
+    <w:lsdException w:qFormat="1" w:unhideWhenUsed="0" w:uiPriority="71" w:semiHidden="0" w:name="Colorful Shading Accent 3"/>
+    <w:lsdException w:qFormat="1" w:unhideWhenUsed="0" w:uiPriority="72" w:semiHidden="0" w:name="Colorful List Accent 3"/>
+    <w:lsdException w:qFormat="1" w:unhideWhenUsed="0" w:uiPriority="73" w:semiHidden="0" w:name="Colorful Grid Accent 3"/>
+    <w:lsdException w:qFormat="1" w:unhideWhenUsed="0" w:uiPriority="60" w:semiHidden="0" w:name="Light Shading Accent 4"/>
+    <w:lsdException w:qFormat="1" w:unhideWhenUsed="0" w:uiPriority="61" w:semiHidden="0" w:name="Light List Accent 4"/>
+    <w:lsdException w:qFormat="1" w:unhideWhenUsed="0" w:uiPriority="62" w:semiHidden="0" w:name="Light Grid Accent 4"/>
+    <w:lsdException w:qFormat="1" w:unhideWhenUsed="0" w:uiPriority="63" w:semiHidden="0" w:name="Medium Shading 1 Accent 4"/>
+    <w:lsdException w:qFormat="1" w:unhideWhenUsed="0" w:uiPriority="64" w:semiHidden="0" w:name="Medium Shading 2 Accent 4"/>
     <w:lsdException w:unhideWhenUsed="0" w:uiPriority="65" w:semiHidden="0" w:name="Medium List 1 Accent 4"/>
     <w:lsdException w:unhideWhenUsed="0" w:uiPriority="66" w:semiHidden="0" w:name="Medium List 2 Accent 4"/>
-    <w:lsdException w:unhideWhenUsed="0" w:uiPriority="67" w:semiHidden="0" w:name="Medium Grid 1 Accent 4"/>
+    <w:lsdException w:qFormat="1" w:unhideWhenUsed="0" w:uiPriority="67" w:semiHidden="0" w:name="Medium Grid 1 Accent 4"/>
     <w:lsdException w:unhideWhenUsed="0" w:uiPriority="68" w:semiHidden="0" w:name="Medium Grid 2 Accent 4"/>
     <w:lsdException w:qFormat="1" w:unhideWhenUsed="0" w:uiPriority="69" w:semiHidden="0" w:name="Medium Grid 3 Accent 4"/>
-    <w:lsdException w:unhideWhenUsed="0" w:uiPriority="70" w:semiHidden="0" w:name="Dark List Accent 4"/>
-    <w:lsdException w:unhideWhenUsed="0" w:uiPriority="71" w:semiHidden="0" w:name="Colorful Shading Accent 4"/>
-    <w:lsdException w:unhideWhenUsed="0" w:uiPriority="72" w:semiHidden="0" w:name="Colorful List Accent 4"/>
-    <w:lsdException w:unhideWhenUsed="0" w:uiPriority="73" w:semiHidden="0" w:name="Colorful Grid Accent 4"/>
+    <w:lsdException w:qFormat="1" w:unhideWhenUsed="0" w:uiPriority="70" w:semiHidden="0" w:name="Dark List Accent 4"/>
+    <w:lsdException w:qFormat="1" w:unhideWhenUsed="0" w:uiPriority="71" w:semiHidden="0" w:name="Colorful Shading Accent 4"/>
+    <w:lsdException w:qFormat="1" w:unhideWhenUsed="0" w:uiPriority="72" w:semiHidden="0" w:name="Colorful List Accent 4"/>
+    <w:lsdException w:qFormat="1" w:unhideWhenUsed="0" w:uiPriority="73" w:semiHidden="0" w:name="Colorful Grid Accent 4"/>
     <w:lsdException w:qFormat="1" w:unhideWhenUsed="0" w:uiPriority="60" w:semiHidden="0" w:name="Light Shading Accent 5"/>
     <w:lsdException w:qFormat="1" w:unhideWhenUsed="0" w:uiPriority="61" w:semiHidden="0" w:name="Light List Accent 5"/>
-    <w:lsdException w:unhideWhenUsed="0" w:uiPriority="62" w:semiHidden="0" w:name="Light Grid Accent 5"/>
+    <w:lsdException w:qFormat="1" w:unhideWhenUsed="0" w:uiPriority="62" w:semiHidden="0" w:name="Light Grid Accent 5"/>
     <w:lsdException w:qFormat="1" w:unhideWhenUsed="0" w:uiPriority="63" w:semiHidden="0" w:name="Medium Shading 1 Accent 5"/>
-    <w:lsdException w:unhideWhenUsed="0" w:uiPriority="64" w:semiHidden="0" w:name="Medium Shading 2 Accent 5"/>
-    <w:lsdException w:unhideWhenUsed="0" w:uiPriority="65" w:semiHidden="0" w:name="Medium List 1 Accent 5"/>
+    <w:lsdException w:qFormat="1" w:unhideWhenUsed="0" w:uiPriority="64" w:semiHidden="0" w:name="Medium Shading 2 Accent 5"/>
+    <w:lsdException w:qFormat="1" w:unhideWhenUsed="0" w:uiPriority="65" w:semiHidden="0" w:name="Medium List 1 Accent 5"/>
     <w:lsdException w:unhideWhenUsed="0" w:uiPriority="66" w:semiHidden="0" w:name="Medium List 2 Accent 5"/>
-    <w:lsdException w:unhideWhenUsed="0" w:uiPriority="67" w:semiHidden="0" w:name="Medium Grid 1 Accent 5"/>
+    <w:lsdException w:qFormat="1" w:unhideWhenUsed="0" w:uiPriority="67" w:semiHidden="0" w:name="Medium Grid 1 Accent 5"/>
     <w:lsdException w:unhideWhenUsed="0" w:uiPriority="68" w:semiHidden="0" w:name="Medium Grid 2 Accent 5"/>
-    <w:lsdException w:unhideWhenUsed="0" w:uiPriority="69" w:semiHidden="0" w:name="Medium Grid 3 Accent 5"/>
-    <w:lsdException w:unhideWhenUsed="0" w:uiPriority="70" w:semiHidden="0" w:name="Dark List Accent 5"/>
-    <w:lsdException w:unhideWhenUsed="0" w:uiPriority="71" w:semiHidden="0" w:name="Colorful Shading Accent 5"/>
-    <w:lsdException w:unhideWhenUsed="0" w:uiPriority="72" w:semiHidden="0" w:name="Colorful List Accent 5"/>
-    <w:lsdException w:unhideWhenUsed="0" w:uiPriority="73" w:semiHidden="0" w:name="Colorful Grid Accent 5"/>
-    <w:lsdException w:unhideWhenUsed="0" w:uiPriority="60" w:semiHidden="0" w:name="Light Shading Accent 6"/>
-    <w:lsdException w:unhideWhenUsed="0" w:uiPriority="61" w:semiHidden="0" w:name="Light List Accent 6"/>
+    <w:lsdException w:qFormat="1" w:unhideWhenUsed="0" w:uiPriority="69" w:semiHidden="0" w:name="Medium Grid 3 Accent 5"/>
+    <w:lsdException w:qFormat="1" w:unhideWhenUsed="0" w:uiPriority="70" w:semiHidden="0" w:name="Dark List Accent 5"/>
+    <w:lsdException w:qFormat="1" w:unhideWhenUsed="0" w:uiPriority="71" w:semiHidden="0" w:name="Colorful Shading Accent 5"/>
+    <w:lsdException w:qFormat="1" w:unhideWhenUsed="0" w:uiPriority="72" w:semiHidden="0" w:name="Colorful List Accent 5"/>
+    <w:lsdException w:qFormat="1" w:unhideWhenUsed="0" w:uiPriority="73" w:semiHidden="0" w:name="Colorful Grid Accent 5"/>
+    <w:lsdException w:qFormat="1" w:unhideWhenUsed="0" w:uiPriority="60" w:semiHidden="0" w:name="Light Shading Accent 6"/>
+    <w:lsdException w:qFormat="1" w:unhideWhenUsed="0" w:uiPriority="61" w:semiHidden="0" w:name="Light List Accent 6"/>
     <w:lsdException w:qFormat="1" w:unhideWhenUsed="0" w:uiPriority="62" w:semiHidden="0" w:name="Light Grid Accent 6"/>
-    <w:lsdException w:unhideWhenUsed="0" w:uiPriority="63" w:semiHidden="0" w:name="Medium Shading 1 Accent 6"/>
-    <w:lsdException w:unhideWhenUsed="0" w:uiPriority="64" w:semiHidden="0" w:name="Medium Shading 2 Accent 6"/>
-    <w:lsdException w:unhideWhenUsed="0" w:uiPriority="65" w:semiHidden="0" w:name="Medium List 1 Accent 6"/>
+    <w:lsdException w:qFormat="1" w:unhideWhenUsed="0" w:uiPriority="63" w:semiHidden="0" w:name="Medium Shading 1 Accent 6"/>
+    <w:lsdException w:qFormat="1" w:unhideWhenUsed="0" w:uiPriority="64" w:semiHidden="0" w:name="Medium Shading 2 Accent 6"/>
+    <w:lsdException w:qFormat="1" w:unhideWhenUsed="0" w:uiPriority="65" w:semiHidden="0" w:name="Medium List 1 Accent 6"/>
     <w:lsdException w:unhideWhenUsed="0" w:uiPriority="66" w:semiHidden="0" w:name="Medium List 2 Accent 6"/>
-    <w:lsdException w:unhideWhenUsed="0" w:uiPriority="67" w:semiHidden="0" w:name="Medium Grid 1 Accent 6"/>
-    <w:lsdException w:unhideWhenUsed="0" w:uiPriority="68" w:semiHidden="0" w:name="Medium Grid 2 Accent 6"/>
-    <w:lsdException w:unhideWhenUsed="0" w:uiPriority="69" w:semiHidden="0" w:name="Medium Grid 3 Accent 6"/>
-    <w:lsdException w:unhideWhenUsed="0" w:uiPriority="70" w:semiHidden="0" w:name="Dark List Accent 6"/>
-    <w:lsdException w:unhideWhenUsed="0" w:uiPriority="71" w:semiHidden="0" w:name="Colorful Shading Accent 6"/>
-    <w:lsdException w:unhideWhenUsed="0" w:uiPriority="72" w:semiHidden="0" w:name="Colorful List Accent 6"/>
-    <w:lsdException w:unhideWhenUsed="0" w:uiPriority="73" w:semiHidden="0" w:name="Colorful Grid Accent 6"/>
+    <w:lsdException w:qFormat="1" w:unhideWhenUsed="0" w:uiPriority="67" w:semiHidden="0" w:name="Medium Grid 1 Accent 6"/>
+    <w:lsdException w:qFormat="1" w:unhideWhenUsed="0" w:uiPriority="68" w:semiHidden="0" w:name="Medium Grid 2 Accent 6"/>
+    <w:lsdException w:qFormat="1" w:unhideWhenUsed="0" w:uiPriority="69" w:semiHidden="0" w:name="Medium Grid 3 Accent 6"/>
+    <w:lsdException w:qFormat="1" w:unhideWhenUsed="0" w:uiPriority="70" w:semiHidden="0" w:name="Dark List Accent 6"/>
+    <w:lsdException w:qFormat="1" w:unhideWhenUsed="0" w:uiPriority="71" w:semiHidden="0" w:name="Colorful Shading Accent 6"/>
+    <w:lsdException w:qFormat="1" w:unhideWhenUsed="0" w:uiPriority="72" w:semiHidden="0" w:name="Colorful List Accent 6"/>
+    <w:lsdException w:qFormat="1" w:unhideWhenUsed="0" w:uiPriority="73" w:semiHidden="0" w:name="Colorful Grid Accent 6"/>
   </w:latentStyles>
   <w:style w:type="paragraph" w:default="1" w:styleId="1">
     <w:name w:val="Normal"/>
@@ -2512,6 +2964,7 @@
   <w:style w:type="paragraph" w:styleId="14">
     <w:name w:val="Block Text"/>
     <w:basedOn w:val="1"/>
+    <w:qFormat/>
     <w:uiPriority w:val="0"/>
     <w:pPr>
       <w:spacing w:after="120"/>
@@ -2521,6 +2974,7 @@
   <w:style w:type="paragraph" w:styleId="15">
     <w:name w:val="Body Text"/>
     <w:basedOn w:val="1"/>
+    <w:qFormat/>
     <w:uiPriority w:val="0"/>
     <w:pPr>
       <w:spacing w:after="120"/>
@@ -2529,6 +2983,7 @@
   <w:style w:type="paragraph" w:styleId="16">
     <w:name w:val="Body Text 2"/>
     <w:basedOn w:val="1"/>
+    <w:qFormat/>
     <w:uiPriority w:val="0"/>
     <w:pPr>
       <w:spacing w:after="120" w:line="480" w:lineRule="auto"/>
@@ -2566,6 +3021,7 @@
   <w:style w:type="paragraph" w:styleId="20">
     <w:name w:val="Body Text First Indent 2"/>
     <w:basedOn w:val="19"/>
+    <w:qFormat/>
     <w:uiPriority w:val="0"/>
     <w:pPr>
       <w:ind w:firstLine="420" w:firstLineChars="200"/>
@@ -2649,6 +3105,7 @@
     <w:name w:val="Date"/>
     <w:basedOn w:val="1"/>
     <w:next w:val="1"/>
+    <w:qFormat/>
     <w:uiPriority w:val="0"/>
     <w:pPr>
       <w:ind w:left="100" w:leftChars="2500"/>
@@ -2666,6 +3123,7 @@
   <w:style w:type="paragraph" w:styleId="30">
     <w:name w:val="E-mail Signature"/>
     <w:basedOn w:val="1"/>
+    <w:qFormat/>
     <w:uiPriority w:val="0"/>
   </w:style>
   <w:style w:type="character" w:styleId="31">
@@ -2716,6 +3174,7 @@
   <w:style w:type="paragraph" w:styleId="35">
     <w:name w:val="envelope return"/>
     <w:basedOn w:val="1"/>
+    <w:qFormat/>
     <w:uiPriority w:val="0"/>
     <w:pPr>
       <w:snapToGrid w:val="0"/>
@@ -2777,6 +3236,7 @@
   <w:style w:type="paragraph" w:styleId="40">
     <w:name w:val="header"/>
     <w:basedOn w:val="1"/>
+    <w:qFormat/>
     <w:uiPriority w:val="0"/>
     <w:pPr>
       <w:tabs>
@@ -2929,6 +3389,7 @@
     <w:name w:val="index 4"/>
     <w:basedOn w:val="1"/>
     <w:next w:val="1"/>
+    <w:qFormat/>
     <w:uiPriority w:val="0"/>
     <w:pPr>
       <w:ind w:left="600" w:leftChars="600"/>
@@ -3097,6 +3558,7 @@
   <w:style w:type="paragraph" w:styleId="72">
     <w:name w:val="List Bullet 5"/>
     <w:basedOn w:val="1"/>
+    <w:qFormat/>
     <w:uiPriority w:val="0"/>
     <w:pPr>
       <w:numPr>
@@ -3118,6 +3580,7 @@
   <w:style w:type="paragraph" w:styleId="74">
     <w:name w:val="List Continue 2"/>
     <w:basedOn w:val="1"/>
+    <w:qFormat/>
     <w:uiPriority w:val="0"/>
     <w:pPr>
       <w:spacing w:after="120"/>
@@ -3127,6 +3590,7 @@
   <w:style w:type="paragraph" w:styleId="75">
     <w:name w:val="List Continue 3"/>
     <w:basedOn w:val="1"/>
+    <w:qFormat/>
     <w:uiPriority w:val="0"/>
     <w:pPr>
       <w:spacing w:after="120"/>
@@ -3192,6 +3656,7 @@
   <w:style w:type="paragraph" w:styleId="81">
     <w:name w:val="List Number 4"/>
     <w:basedOn w:val="1"/>
+    <w:qFormat/>
     <w:uiPriority w:val="0"/>
     <w:pPr>
       <w:numPr>
@@ -3302,6 +3767,7 @@
   <w:style w:type="paragraph" w:styleId="89">
     <w:name w:val="Plain Text"/>
     <w:basedOn w:val="1"/>
+    <w:qFormat/>
     <w:uiPriority w:val="0"/>
     <w:rPr>
       <w:rFonts w:ascii="SimSun" w:hAnsi="Courier New" w:cs="Courier New"/>
@@ -3716,6 +4182,7 @@
   <w:style w:type="table" w:styleId="98">
     <w:name w:val="Table Classic 2"/>
     <w:basedOn w:val="12"/>
+    <w:qFormat/>
     <w:uiPriority w:val="0"/>
     <w:pPr>
       <w:widowControl w:val="0"/>
@@ -4050,6 +4517,7 @@
   <w:style w:type="table" w:styleId="102">
     <w:name w:val="Table Colorful 2"/>
     <w:basedOn w:val="12"/>
+    <w:qFormat/>
     <w:uiPriority w:val="0"/>
     <w:pPr>
       <w:widowControl w:val="0"/>
@@ -5615,6 +6083,7 @@
   <w:style w:type="table" w:styleId="124">
     <w:name w:val="Table List 5"/>
     <w:basedOn w:val="12"/>
+    <w:qFormat/>
     <w:uiPriority w:val="0"/>
     <w:pPr>
       <w:widowControl w:val="0"/>
@@ -6033,6 +6502,7 @@
   <w:style w:type="table" w:styleId="132">
     <w:name w:val="Table Simple 2"/>
     <w:basedOn w:val="12"/>
+    <w:qFormat/>
     <w:uiPriority w:val="0"/>
     <w:pPr>
       <w:widowControl w:val="0"/>
@@ -6128,6 +6598,7 @@
   <w:style w:type="table" w:styleId="133">
     <w:name w:val="Table Simple 3"/>
     <w:basedOn w:val="12"/>
+    <w:qFormat/>
     <w:uiPriority w:val="0"/>
     <w:pPr>
       <w:widowControl w:val="0"/>
@@ -6255,6 +6726,7 @@
   <w:style w:type="table" w:styleId="135">
     <w:name w:val="Table Subtle 2"/>
     <w:basedOn w:val="12"/>
+    <w:qFormat/>
     <w:uiPriority w:val="0"/>
     <w:pPr>
       <w:widowControl w:val="0"/>
@@ -6358,6 +6830,7 @@
   <w:style w:type="table" w:styleId="137">
     <w:name w:val="Table Web 1"/>
     <w:basedOn w:val="12"/>
+    <w:qFormat/>
     <w:uiPriority w:val="0"/>
     <w:pPr>
       <w:widowControl w:val="0"/>
@@ -6435,6 +6908,7 @@
   <w:style w:type="table" w:styleId="139">
     <w:name w:val="Table Web 3"/>
     <w:basedOn w:val="12"/>
+    <w:qFormat/>
     <w:uiPriority w:val="0"/>
     <w:pPr>
       <w:widowControl w:val="0"/>
@@ -6492,6 +6966,7 @@
     <w:name w:val="toa heading"/>
     <w:basedOn w:val="1"/>
     <w:next w:val="1"/>
+    <w:qFormat/>
     <w:uiPriority w:val="0"/>
     <w:pPr>
       <w:spacing w:before="120"/>
@@ -6506,12 +6981,14 @@
     <w:name w:val="toc 1"/>
     <w:basedOn w:val="1"/>
     <w:next w:val="1"/>
+    <w:qFormat/>
     <w:uiPriority w:val="0"/>
   </w:style>
   <w:style w:type="paragraph" w:styleId="143">
     <w:name w:val="toc 2"/>
     <w:basedOn w:val="1"/>
     <w:next w:val="1"/>
+    <w:qFormat/>
     <w:uiPriority w:val="0"/>
     <w:pPr>
       <w:ind w:left="420" w:leftChars="200"/>
@@ -6521,6 +6998,7 @@
     <w:name w:val="toc 3"/>
     <w:basedOn w:val="1"/>
     <w:next w:val="1"/>
+    <w:qFormat/>
     <w:uiPriority w:val="0"/>
     <w:pPr>
       <w:ind w:left="840" w:leftChars="400"/>
@@ -6540,6 +7018,7 @@
     <w:name w:val="toc 5"/>
     <w:basedOn w:val="1"/>
     <w:next w:val="1"/>
+    <w:qFormat/>
     <w:uiPriority w:val="0"/>
     <w:pPr>
       <w:ind w:left="1680" w:leftChars="800"/>
@@ -6549,6 +7028,7 @@
     <w:name w:val="toc 6"/>
     <w:basedOn w:val="1"/>
     <w:next w:val="1"/>
+    <w:qFormat/>
     <w:uiPriority w:val="0"/>
     <w:pPr>
       <w:ind w:left="2100" w:leftChars="1000"/>
@@ -6558,6 +7038,7 @@
     <w:name w:val="toc 7"/>
     <w:basedOn w:val="1"/>
     <w:next w:val="1"/>
+    <w:qFormat/>
     <w:uiPriority w:val="0"/>
     <w:pPr>
       <w:ind w:left="2520" w:leftChars="1200"/>
@@ -6567,6 +7048,7 @@
     <w:name w:val="toc 8"/>
     <w:basedOn w:val="1"/>
     <w:next w:val="1"/>
+    <w:qFormat/>
     <w:uiPriority w:val="0"/>
     <w:pPr>
       <w:ind w:left="2940" w:leftChars="1400"/>
@@ -6576,6 +7058,7 @@
     <w:name w:val="toc 9"/>
     <w:basedOn w:val="1"/>
     <w:next w:val="1"/>
+    <w:qFormat/>
     <w:uiPriority w:val="0"/>
     <w:pPr>
       <w:ind w:left="3360" w:leftChars="1600"/>
@@ -6584,6 +7067,7 @@
   <w:style w:type="table" w:styleId="151">
     <w:name w:val="Light Shading"/>
     <w:basedOn w:val="12"/>
+    <w:qFormat/>
     <w:uiPriority w:val="60"/>
     <w:rPr>
       <w:color w:val="000000"/>
@@ -6765,6 +7249,7 @@
   <w:style w:type="table" w:styleId="153">
     <w:name w:val="Light Shading Accent 2"/>
     <w:basedOn w:val="12"/>
+    <w:qFormat/>
     <w:uiPriority w:val="60"/>
     <w:rPr>
       <w:color w:val="943634"/>
@@ -6855,6 +7340,7 @@
   <w:style w:type="table" w:styleId="154">
     <w:name w:val="Light Shading Accent 3"/>
     <w:basedOn w:val="12"/>
+    <w:qFormat/>
     <w:uiPriority w:val="60"/>
     <w:rPr>
       <w:color w:val="76923C"/>
@@ -6945,6 +7431,7 @@
   <w:style w:type="table" w:styleId="155">
     <w:name w:val="Light Shading Accent 4"/>
     <w:basedOn w:val="12"/>
+    <w:qFormat/>
     <w:uiPriority w:val="60"/>
     <w:rPr>
       <w:color w:val="5F497A"/>
@@ -7126,6 +7613,7 @@
   <w:style w:type="table" w:styleId="157">
     <w:name w:val="Light Shading Accent 6"/>
     <w:basedOn w:val="12"/>
+    <w:qFormat/>
     <w:uiPriority w:val="60"/>
     <w:rPr>
       <w:color w:val="E36C0A"/>
@@ -7216,6 +7704,7 @@
   <w:style w:type="table" w:styleId="158">
     <w:name w:val="Light List"/>
     <w:basedOn w:val="12"/>
+    <w:qFormat/>
     <w:uiPriority w:val="61"/>
     <w:tblPr>
       <w:tblBorders>
@@ -7295,6 +7784,7 @@
   <w:style w:type="table" w:styleId="159">
     <w:name w:val="Light List Accent 1"/>
     <w:basedOn w:val="12"/>
+    <w:qFormat/>
     <w:uiPriority w:val="61"/>
     <w:tblPr>
       <w:tblBorders>
@@ -7374,6 +7864,7 @@
   <w:style w:type="table" w:styleId="160">
     <w:name w:val="Light List Accent 2"/>
     <w:basedOn w:val="12"/>
+    <w:qFormat/>
     <w:uiPriority w:val="61"/>
     <w:tblPr>
       <w:tblBorders>
@@ -7453,6 +7944,7 @@
   <w:style w:type="table" w:styleId="161">
     <w:name w:val="Light List Accent 3"/>
     <w:basedOn w:val="12"/>
+    <w:qFormat/>
     <w:uiPriority w:val="61"/>
     <w:tblPr>
       <w:tblBorders>
@@ -7532,6 +8024,7 @@
   <w:style w:type="table" w:styleId="162">
     <w:name w:val="Light List Accent 4"/>
     <w:basedOn w:val="12"/>
+    <w:qFormat/>
     <w:uiPriority w:val="61"/>
     <w:tblPr>
       <w:tblBorders>
@@ -7691,6 +8184,7 @@
   <w:style w:type="table" w:styleId="164">
     <w:name w:val="Light List Accent 6"/>
     <w:basedOn w:val="12"/>
+    <w:qFormat/>
     <w:uiPriority w:val="61"/>
     <w:tblPr>
       <w:tblBorders>
@@ -7888,6 +8382,7 @@
   <w:style w:type="table" w:styleId="166">
     <w:name w:val="Light Grid Accent 1"/>
     <w:basedOn w:val="12"/>
+    <w:qFormat/>
     <w:uiPriority w:val="62"/>
     <w:tblPr>
       <w:tblBorders>
@@ -8005,6 +8500,7 @@
   <w:style w:type="table" w:styleId="167">
     <w:name w:val="Light Grid Accent 2"/>
     <w:basedOn w:val="12"/>
+    <w:qFormat/>
     <w:uiPriority w:val="62"/>
     <w:tblPr>
       <w:tblBorders>
@@ -8122,6 +8618,7 @@
   <w:style w:type="table" w:styleId="168">
     <w:name w:val="Light Grid Accent 3"/>
     <w:basedOn w:val="12"/>
+    <w:qFormat/>
     <w:uiPriority w:val="62"/>
     <w:tblPr>
       <w:tblBorders>
@@ -8239,6 +8736,7 @@
   <w:style w:type="table" w:styleId="169">
     <w:name w:val="Light Grid Accent 4"/>
     <w:basedOn w:val="12"/>
+    <w:qFormat/>
     <w:uiPriority w:val="62"/>
     <w:tblPr>
       <w:tblBorders>
@@ -8356,6 +8854,7 @@
   <w:style w:type="table" w:styleId="170">
     <w:name w:val="Light Grid Accent 5"/>
     <w:basedOn w:val="12"/>
+    <w:qFormat/>
     <w:uiPriority w:val="62"/>
     <w:tblPr>
       <w:tblBorders>
@@ -8685,6 +9184,7 @@
   <w:style w:type="table" w:styleId="173">
     <w:name w:val="Medium Shading 1 Accent 1"/>
     <w:basedOn w:val="12"/>
+    <w:qFormat/>
     <w:uiPriority w:val="63"/>
     <w:tblPr>
       <w:tblBorders>
@@ -8778,6 +9278,7 @@
   <w:style w:type="table" w:styleId="174">
     <w:name w:val="Medium Shading 1 Accent 2"/>
     <w:basedOn w:val="12"/>
+    <w:qFormat/>
     <w:uiPriority w:val="63"/>
     <w:tblPr>
       <w:tblBorders>
@@ -8871,6 +9372,7 @@
   <w:style w:type="table" w:styleId="175">
     <w:name w:val="Medium Shading 1 Accent 3"/>
     <w:basedOn w:val="12"/>
+    <w:qFormat/>
     <w:uiPriority w:val="63"/>
     <w:tblPr>
       <w:tblBorders>
@@ -8964,6 +9466,7 @@
   <w:style w:type="table" w:styleId="176">
     <w:name w:val="Medium Shading 1 Accent 4"/>
     <w:basedOn w:val="12"/>
+    <w:qFormat/>
     <w:uiPriority w:val="63"/>
     <w:tblPr>
       <w:tblBorders>
@@ -9151,6 +9654,7 @@
   <w:style w:type="table" w:styleId="178">
     <w:name w:val="Medium Shading 1 Accent 6"/>
     <w:basedOn w:val="12"/>
+    <w:qFormat/>
     <w:uiPriority w:val="63"/>
     <w:tblPr>
       <w:tblBorders>
@@ -9244,6 +9748,7 @@
   <w:style w:type="table" w:styleId="179">
     <w:name w:val="Medium Shading 2"/>
     <w:basedOn w:val="12"/>
+    <w:qFormat/>
     <w:uiPriority w:val="64"/>
     <w:tblPr>
       <w:tblBorders>
@@ -9517,6 +10022,7 @@
   <w:style w:type="table" w:styleId="181">
     <w:name w:val="Medium Shading 2 Accent 2"/>
     <w:basedOn w:val="12"/>
+    <w:qFormat/>
     <w:uiPriority w:val="64"/>
     <w:tblPr>
       <w:tblBorders>
@@ -9653,6 +10159,7 @@
   <w:style w:type="table" w:styleId="182">
     <w:name w:val="Medium Shading 2 Accent 3"/>
     <w:basedOn w:val="12"/>
+    <w:qFormat/>
     <w:uiPriority w:val="64"/>
     <w:tblPr>
       <w:tblBorders>
@@ -9789,6 +10296,7 @@
   <w:style w:type="table" w:styleId="183">
     <w:name w:val="Medium Shading 2 Accent 4"/>
     <w:basedOn w:val="12"/>
+    <w:qFormat/>
     <w:uiPriority w:val="64"/>
     <w:tblPr>
       <w:tblBorders>
@@ -9925,6 +10433,7 @@
   <w:style w:type="table" w:styleId="184">
     <w:name w:val="Medium Shading 2 Accent 5"/>
     <w:basedOn w:val="12"/>
+    <w:qFormat/>
     <w:uiPriority w:val="64"/>
     <w:tblPr>
       <w:tblBorders>
@@ -10061,6 +10570,7 @@
   <w:style w:type="table" w:styleId="185">
     <w:name w:val="Medium Shading 2 Accent 6"/>
     <w:basedOn w:val="12"/>
+    <w:qFormat/>
     <w:uiPriority w:val="64"/>
     <w:tblPr>
       <w:tblBorders>
@@ -10269,6 +10779,7 @@
   <w:style w:type="table" w:styleId="187">
     <w:name w:val="Medium List 1 Accent 1"/>
     <w:basedOn w:val="12"/>
+    <w:qFormat/>
     <w:uiPriority w:val="65"/>
     <w:rPr>
       <w:color w:val="000000"/>
@@ -10555,6 +11066,7 @@
   <w:style w:type="table" w:styleId="191">
     <w:name w:val="Medium List 1 Accent 5"/>
     <w:basedOn w:val="12"/>
+    <w:qFormat/>
     <w:uiPriority w:val="65"/>
     <w:rPr>
       <w:color w:val="000000"/>
@@ -10626,6 +11138,7 @@
   <w:style w:type="table" w:styleId="192">
     <w:name w:val="Medium List 1 Accent 6"/>
     <w:basedOn w:val="12"/>
+    <w:qFormat/>
     <w:uiPriority w:val="65"/>
     <w:rPr>
       <w:color w:val="000000"/>
@@ -10697,6 +11210,7 @@
   <w:style w:type="table" w:styleId="193">
     <w:name w:val="Medium List 2"/>
     <w:basedOn w:val="12"/>
+    <w:qFormat/>
     <w:uiPriority w:val="66"/>
     <w:rPr>
       <w:rFonts w:ascii="SimSun" w:hAnsi="SimSun" w:eastAsia="Courier New" w:cs="Times New Roman"/>
@@ -10812,6 +11326,7 @@
   <w:style w:type="table" w:styleId="194">
     <w:name w:val="Medium List 2 Accent 1"/>
     <w:basedOn w:val="12"/>
+    <w:qFormat/>
     <w:uiPriority w:val="66"/>
     <w:rPr>
       <w:rFonts w:ascii="SimSun" w:hAnsi="SimSun" w:eastAsia="Courier New" w:cs="Times New Roman"/>
@@ -11042,6 +11557,7 @@
   <w:style w:type="table" w:styleId="196">
     <w:name w:val="Medium List 2 Accent 3"/>
     <w:basedOn w:val="12"/>
+    <w:qFormat/>
     <w:uiPriority w:val="66"/>
     <w:rPr>
       <w:rFonts w:ascii="SimSun" w:hAnsi="SimSun" w:eastAsia="Courier New" w:cs="Times New Roman"/>
@@ -11502,6 +12018,7 @@
   <w:style w:type="table" w:styleId="200">
     <w:name w:val="Medium Grid 1"/>
     <w:basedOn w:val="12"/>
+    <w:qFormat/>
     <w:uiPriority w:val="67"/>
     <w:tblPr>
       <w:tblBorders>
@@ -11562,6 +12079,7 @@
   <w:style w:type="table" w:styleId="201">
     <w:name w:val="Medium Grid 1 Accent 1"/>
     <w:basedOn w:val="12"/>
+    <w:qFormat/>
     <w:uiPriority w:val="67"/>
     <w:tblPr>
       <w:tblBorders>
@@ -11622,6 +12140,7 @@
   <w:style w:type="table" w:styleId="202">
     <w:name w:val="Medium Grid 1 Accent 2"/>
     <w:basedOn w:val="12"/>
+    <w:qFormat/>
     <w:uiPriority w:val="67"/>
     <w:tblPr>
       <w:tblBorders>
@@ -11682,6 +12201,7 @@
   <w:style w:type="table" w:styleId="203">
     <w:name w:val="Medium Grid 1 Accent 3"/>
     <w:basedOn w:val="12"/>
+    <w:qFormat/>
     <w:uiPriority w:val="67"/>
     <w:tblPr>
       <w:tblBorders>
@@ -11742,6 +12262,7 @@
   <w:style w:type="table" w:styleId="204">
     <w:name w:val="Medium Grid 1 Accent 4"/>
     <w:basedOn w:val="12"/>
+    <w:qFormat/>
     <w:uiPriority w:val="67"/>
     <w:tblPr>
       <w:tblBorders>
@@ -11802,6 +12323,7 @@
   <w:style w:type="table" w:styleId="205">
     <w:name w:val="Medium Grid 1 Accent 5"/>
     <w:basedOn w:val="12"/>
+    <w:qFormat/>
     <w:uiPriority w:val="67"/>
     <w:tblPr>
       <w:tblBorders>
@@ -11862,6 +12384,7 @@
   <w:style w:type="table" w:styleId="206">
     <w:name w:val="Medium Grid 1 Accent 6"/>
     <w:basedOn w:val="12"/>
+    <w:qFormat/>
     <w:uiPriority w:val="67"/>
     <w:tblPr>
       <w:tblBorders>
@@ -11922,6 +12445,7 @@
   <w:style w:type="table" w:styleId="207">
     <w:name w:val="Medium Grid 2"/>
     <w:basedOn w:val="12"/>
+    <w:qFormat/>
     <w:uiPriority w:val="68"/>
     <w:rPr>
       <w:rFonts w:ascii="SimSun" w:hAnsi="SimSun" w:eastAsia="Courier New" w:cs="Times New Roman"/>
@@ -12594,6 +13118,7 @@
   <w:style w:type="table" w:styleId="213">
     <w:name w:val="Medium Grid 2 Accent 6"/>
     <w:basedOn w:val="12"/>
+    <w:qFormat/>
     <w:uiPriority w:val="68"/>
     <w:rPr>
       <w:rFonts w:ascii="SimSun" w:hAnsi="SimSun" w:eastAsia="Courier New" w:cs="Times New Roman"/>
@@ -13347,6 +13872,7 @@
   <w:style w:type="table" w:styleId="219">
     <w:name w:val="Medium Grid 3 Accent 5"/>
     <w:basedOn w:val="12"/>
+    <w:qFormat/>
     <w:uiPriority w:val="69"/>
     <w:tblPr>
       <w:tblBorders>
@@ -13475,6 +14001,7 @@
   <w:style w:type="table" w:styleId="220">
     <w:name w:val="Medium Grid 3 Accent 6"/>
     <w:basedOn w:val="12"/>
+    <w:qFormat/>
     <w:uiPriority w:val="69"/>
     <w:tblPr>
       <w:tblBorders>
@@ -13603,6 +14130,7 @@
   <w:style w:type="table" w:styleId="221">
     <w:name w:val="Dark List"/>
     <w:basedOn w:val="12"/>
+    <w:qFormat/>
     <w:uiPriority w:val="70"/>
     <w:rPr>
       <w:color w:val="FFFFFF"/>
@@ -13706,6 +14234,7 @@
   <w:style w:type="table" w:styleId="222">
     <w:name w:val="Dark List Accent 1"/>
     <w:basedOn w:val="12"/>
+    <w:qFormat/>
     <w:uiPriority w:val="70"/>
     <w:rPr>
       <w:color w:val="FFFFFF"/>
@@ -13809,6 +14338,7 @@
   <w:style w:type="table" w:styleId="223">
     <w:name w:val="Dark List Accent 2"/>
     <w:basedOn w:val="12"/>
+    <w:qFormat/>
     <w:uiPriority w:val="70"/>
     <w:rPr>
       <w:color w:val="FFFFFF"/>
@@ -13912,6 +14442,7 @@
   <w:style w:type="table" w:styleId="224">
     <w:name w:val="Dark List Accent 3"/>
     <w:basedOn w:val="12"/>
+    <w:qFormat/>
     <w:uiPriority w:val="70"/>
     <w:rPr>
       <w:color w:val="FFFFFF"/>
@@ -14015,6 +14546,7 @@
   <w:style w:type="table" w:styleId="225">
     <w:name w:val="Dark List Accent 4"/>
     <w:basedOn w:val="12"/>
+    <w:qFormat/>
     <w:uiPriority w:val="70"/>
     <w:rPr>
       <w:color w:val="FFFFFF"/>
@@ -14118,6 +14650,7 @@
   <w:style w:type="table" w:styleId="226">
     <w:name w:val="Dark List Accent 5"/>
     <w:basedOn w:val="12"/>
+    <w:qFormat/>
     <w:uiPriority w:val="70"/>
     <w:rPr>
       <w:color w:val="FFFFFF"/>
@@ -14221,6 +14754,7 @@
   <w:style w:type="table" w:styleId="227">
     <w:name w:val="Dark List Accent 6"/>
     <w:basedOn w:val="12"/>
+    <w:qFormat/>
     <w:uiPriority w:val="70"/>
     <w:rPr>
       <w:color w:val="FFFFFF"/>
@@ -14324,6 +14858,7 @@
   <w:style w:type="table" w:styleId="228">
     <w:name w:val="Colorful Shading"/>
     <w:basedOn w:val="12"/>
+    <w:qFormat/>
     <w:uiPriority w:val="71"/>
     <w:rPr>
       <w:color w:val="000000"/>
@@ -14433,6 +14968,7 @@
   <w:style w:type="table" w:styleId="229">
     <w:name w:val="Colorful Shading Accent 1"/>
     <w:basedOn w:val="12"/>
+    <w:qFormat/>
     <w:uiPriority w:val="71"/>
     <w:rPr>
       <w:color w:val="000000"/>
@@ -14542,6 +15078,7 @@
   <w:style w:type="table" w:styleId="230">
     <w:name w:val="Colorful Shading Accent 2"/>
     <w:basedOn w:val="12"/>
+    <w:qFormat/>
     <w:uiPriority w:val="71"/>
     <w:rPr>
       <w:color w:val="000000"/>
@@ -14651,6 +15188,7 @@
   <w:style w:type="table" w:styleId="231">
     <w:name w:val="Colorful Shading Accent 3"/>
     <w:basedOn w:val="12"/>
+    <w:qFormat/>
     <w:uiPriority w:val="71"/>
     <w:rPr>
       <w:color w:val="000000"/>
@@ -14750,6 +15288,7 @@
   <w:style w:type="table" w:styleId="232">
     <w:name w:val="Colorful Shading Accent 4"/>
     <w:basedOn w:val="12"/>
+    <w:qFormat/>
     <w:uiPriority w:val="71"/>
     <w:rPr>
       <w:color w:val="000000"/>
@@ -14859,6 +15398,7 @@
   <w:style w:type="table" w:styleId="233">
     <w:name w:val="Colorful Shading Accent 5"/>
     <w:basedOn w:val="12"/>
+    <w:qFormat/>
     <w:uiPriority w:val="71"/>
     <w:rPr>
       <w:color w:val="000000"/>
@@ -14968,6 +15508,7 @@
   <w:style w:type="table" w:styleId="234">
     <w:name w:val="Colorful Shading Accent 6"/>
     <w:basedOn w:val="12"/>
+    <w:qFormat/>
     <w:uiPriority w:val="71"/>
     <w:rPr>
       <w:color w:val="000000"/>
@@ -15077,6 +15618,7 @@
   <w:style w:type="table" w:styleId="235">
     <w:name w:val="Colorful List"/>
     <w:basedOn w:val="12"/>
+    <w:qFormat/>
     <w:uiPriority w:val="72"/>
     <w:rPr>
       <w:color w:val="000000"/>
@@ -15227,6 +15769,7 @@
   <w:style w:type="table" w:styleId="237">
     <w:name w:val="Colorful List Accent 2"/>
     <w:basedOn w:val="12"/>
+    <w:qFormat/>
     <w:uiPriority w:val="72"/>
     <w:rPr>
       <w:color w:val="000000"/>
@@ -15302,6 +15845,7 @@
   <w:style w:type="table" w:styleId="238">
     <w:name w:val="Colorful List Accent 3"/>
     <w:basedOn w:val="12"/>
+    <w:qFormat/>
     <w:uiPriority w:val="72"/>
     <w:rPr>
       <w:color w:val="000000"/>
@@ -15377,6 +15921,7 @@
   <w:style w:type="table" w:styleId="239">
     <w:name w:val="Colorful List Accent 4"/>
     <w:basedOn w:val="12"/>
+    <w:qFormat/>
     <w:uiPriority w:val="72"/>
     <w:rPr>
       <w:color w:val="000000"/>
@@ -15452,6 +15997,7 @@
   <w:style w:type="table" w:styleId="240">
     <w:name w:val="Colorful List Accent 5"/>
     <w:basedOn w:val="12"/>
+    <w:qFormat/>
     <w:uiPriority w:val="72"/>
     <w:rPr>
       <w:color w:val="000000"/>
@@ -15527,6 +16073,7 @@
   <w:style w:type="table" w:styleId="241">
     <w:name w:val="Colorful List Accent 6"/>
     <w:basedOn w:val="12"/>
+    <w:qFormat/>
     <w:uiPriority w:val="72"/>
     <w:rPr>
       <w:color w:val="000000"/>
@@ -15602,6 +16149,7 @@
   <w:style w:type="table" w:styleId="242">
     <w:name w:val="Colorful Grid"/>
     <w:basedOn w:val="12"/>
+    <w:qFormat/>
     <w:uiPriority w:val="73"/>
     <w:rPr>
       <w:color w:val="000000"/>
@@ -15669,6 +16217,7 @@
   <w:style w:type="table" w:styleId="243">
     <w:name w:val="Colorful Grid Accent 1"/>
     <w:basedOn w:val="12"/>
+    <w:qFormat/>
     <w:uiPriority w:val="73"/>
     <w:rPr>
       <w:color w:val="000000"/>
@@ -15736,6 +16285,7 @@
   <w:style w:type="table" w:styleId="244">
     <w:name w:val="Colorful Grid Accent 2"/>
     <w:basedOn w:val="12"/>
+    <w:qFormat/>
     <w:uiPriority w:val="73"/>
     <w:rPr>
       <w:color w:val="000000"/>
@@ -15803,6 +16353,7 @@
   <w:style w:type="table" w:styleId="245">
     <w:name w:val="Colorful Grid Accent 3"/>
     <w:basedOn w:val="12"/>
+    <w:qFormat/>
     <w:uiPriority w:val="73"/>
     <w:rPr>
       <w:color w:val="000000"/>
@@ -15870,6 +16421,7 @@
   <w:style w:type="table" w:styleId="246">
     <w:name w:val="Colorful Grid Accent 4"/>
     <w:basedOn w:val="12"/>
+    <w:qFormat/>
     <w:uiPriority w:val="73"/>
     <w:rPr>
       <w:color w:val="000000"/>
@@ -15937,6 +16489,7 @@
   <w:style w:type="table" w:styleId="247">
     <w:name w:val="Colorful Grid Accent 5"/>
     <w:basedOn w:val="12"/>
+    <w:qFormat/>
     <w:uiPriority w:val="73"/>
     <w:rPr>
       <w:color w:val="000000"/>
@@ -16004,6 +16557,7 @@
   <w:style w:type="table" w:styleId="248">
     <w:name w:val="Colorful Grid Accent 6"/>
     <w:basedOn w:val="12"/>
+    <w:qFormat/>
     <w:uiPriority w:val="73"/>
     <w:rPr>
       <w:color w:val="000000"/>

</xml_diff>